<commit_message>
add the documentation KH to the package
</commit_message>
<xml_diff>
--- a/release/k/khmer_angkor/extras/KAK​ Documentation KH.docx
+++ b/release/k/khmer_angkor/extras/KAK​ Documentation KH.docx
@@ -3100,7 +3100,6 @@
     <w:p>
       <w:pPr>
         <w:rPr>
-          <w:rFonts w:hint="cs"/>
           <w:lang w:val="en-US"/>
         </w:rPr>
       </w:pPr>
@@ -3303,7 +3302,6 @@
         <w:lastRenderedPageBreak/>
         <w:t>ស្រទាប់​ពេល​ចុចឆ្លាស់ស្ដាំ (</w:t>
       </w:r>
-      <w:proofErr w:type="spellStart"/>
       <w:r>
         <w:rPr>
           <w:rFonts w:ascii="Khmer Mondulkiri" w:hAnsi="Khmer Mondulkiri"/>
@@ -3312,7 +3310,6 @@
         </w:rPr>
         <w:t>AltGr</w:t>
       </w:r>
-      <w:proofErr w:type="spellEnd"/>
       <w:r>
         <w:rPr>
           <w:rFonts w:ascii="Khmer Mondulkiri" w:hAnsi="Khmer Mondulkiri" w:hint="cs"/>
@@ -3387,12 +3384,21 @@
     <w:p>
       <w:pPr>
         <w:rPr>
+          <w:rFonts w:ascii="Khmer Mondulkiri" w:hAnsi="Khmer Mondulkiri"/>
+          <w:sz w:val="20"/>
+          <w:cs/>
+          <w:lang w:val="en-US"/>
+        </w:rPr>
+      </w:pPr>
+      <w:r>
+        <w:rPr>
           <w:rFonts w:ascii="Khmer Mondulkiri" w:hAnsi="Khmer Mondulkiri" w:hint="cs"/>
           <w:sz w:val="20"/>
           <w:cs/>
           <w:lang w:val="en-US"/>
         </w:rPr>
-      </w:pPr>
+        <w:t>ស្រទាប់​ពេល​ចុចឆ្លាស់ស្ដាំ</w:t>
+      </w:r>
       <w:r>
         <w:rPr>
           <w:rFonts w:ascii="Khmer Mondulkiri" w:hAnsi="Khmer Mondulkiri" w:hint="cs"/>
@@ -3400,18 +3406,8 @@
           <w:cs/>
           <w:lang w:val="en-US"/>
         </w:rPr>
-        <w:t>ស្រទាប់​ពេល​ចុចឆ្លាស់ស្ដាំ</w:t>
-      </w:r>
-      <w:r>
-        <w:rPr>
-          <w:rFonts w:ascii="Khmer Mondulkiri" w:hAnsi="Khmer Mondulkiri" w:hint="cs"/>
-          <w:sz w:val="20"/>
-          <w:cs/>
-          <w:lang w:val="en-US"/>
-        </w:rPr>
         <w:t>(</w:t>
       </w:r>
-      <w:proofErr w:type="spellStart"/>
       <w:r>
         <w:rPr>
           <w:rFonts w:ascii="Khmer Mondulkiri" w:hAnsi="Khmer Mondulkiri"/>
@@ -3420,7 +3416,6 @@
         </w:rPr>
         <w:t>AltGr</w:t>
       </w:r>
-      <w:proofErr w:type="spellEnd"/>
       <w:r>
         <w:rPr>
           <w:rFonts w:ascii="Khmer Mondulkiri" w:hAnsi="Khmer Mondulkiri" w:hint="cs"/>
@@ -3993,7 +3988,6 @@
     <w:p>
       <w:pPr>
         <w:rPr>
-          <w:rFonts w:hint="cs"/>
           <w:lang w:val="en-US"/>
         </w:rPr>
       </w:pPr>
@@ -4133,20 +4127,7 @@
           <w:cs/>
           <w:lang w:val="en-US"/>
         </w:rPr>
-        <w:t xml:space="preserve"> និង ការបរិច្ឆេទ​ចន្ទគ</w:t>
-      </w:r>
-      <w:bookmarkStart w:id="5" w:name="_GoBack"/>
-      <w:bookmarkEnd w:id="5"/>
-      <w:r>
-        <w:rPr>
-          <w:rFonts w:ascii="Khmer Mondulkiri" w:hAnsi="Khmer Mondulkiri" w:hint="cs"/>
-          <w:b/>
-          <w:bCs/>
-          <w:sz w:val="20"/>
-          <w:cs/>
-          <w:lang w:val="en-US"/>
-        </w:rPr>
-        <w:t>តិខ្មែរ</w:t>
+        <w:t xml:space="preserve"> និង ការបរិច្ឆេទ​ចន្ទគតិខ្មែរ</w:t>
       </w:r>
       <w:r>
         <w:rPr>
@@ -4230,7 +4211,7 @@
     <w:p>
       <w:pPr>
         <w:rPr>
-          <w:rFonts w:asciiTheme="majorHAnsi" w:eastAsiaTheme="majorEastAsia" w:hAnsiTheme="majorHAnsi" w:cstheme="majorBidi" w:hint="cs"/>
+          <w:rFonts w:asciiTheme="majorHAnsi" w:eastAsiaTheme="majorEastAsia" w:hAnsiTheme="majorHAnsi" w:cstheme="majorBidi"/>
           <w:color w:val="2F5496" w:themeColor="accent1" w:themeShade="BF"/>
           <w:sz w:val="32"/>
           <w:szCs w:val="52"/>
@@ -4254,7 +4235,7 @@
           <w:lang w:val="en-US"/>
         </w:rPr>
       </w:pPr>
-      <w:bookmarkStart w:id="6" w:name="_Toc496193779"/>
+      <w:bookmarkStart w:id="5" w:name="_Toc496193779"/>
       <w:r>
         <w:rPr>
           <w:rFonts w:ascii="Khmer Mondulkiri" w:hAnsi="Khmer Mondulkiri" w:cs="Khmer Mondulkiri" w:hint="cs"/>
@@ -4268,7 +4249,7 @@
         <w:lastRenderedPageBreak/>
         <w:t>តួ​អក្សរ​ខ្មែរ​តាម​ក្រុម និង គ្រាប់​ចុច​សម្រាប់​ឌែសថប</w:t>
       </w:r>
-      <w:bookmarkEnd w:id="6"/>
+      <w:bookmarkEnd w:id="5"/>
     </w:p>
     <w:p>
       <w:pPr>
@@ -4280,7 +4261,7 @@
           <w:lang w:val="en-US"/>
         </w:rPr>
       </w:pPr>
-      <w:bookmarkStart w:id="7" w:name="_Toc496193780"/>
+      <w:bookmarkStart w:id="6" w:name="_Toc496193780"/>
       <w:r>
         <w:rPr>
           <w:rFonts w:ascii="Khmer Mondulkiri" w:hAnsi="Khmer Mondulkiri" w:cs="Khmer Mondulkiri" w:hint="cs"/>
@@ -4293,7 +4274,7 @@
         </w:rPr>
         <w:t>ព្យញ្ជនៈ</w:t>
       </w:r>
-      <w:bookmarkEnd w:id="7"/>
+      <w:bookmarkEnd w:id="6"/>
     </w:p>
     <w:tbl>
       <w:tblPr>
@@ -6889,7 +6870,7 @@
           <w:lang w:val="en-US"/>
         </w:rPr>
       </w:pPr>
-      <w:bookmarkStart w:id="8" w:name="_Toc496193781"/>
+      <w:bookmarkStart w:id="7" w:name="_Toc496193781"/>
       <w:r>
         <w:rPr>
           <w:rFonts w:ascii="Khmer Mondulkiri" w:hAnsi="Khmer Mondulkiri" w:cs="Khmer Mondulkiri" w:hint="cs"/>
@@ -6913,7 +6894,7 @@
         </w:rPr>
         <w:t>ស្រៈ​និស្ស័យ</w:t>
       </w:r>
-      <w:bookmarkEnd w:id="8"/>
+      <w:bookmarkEnd w:id="7"/>
     </w:p>
     <w:tbl>
       <w:tblPr>
@@ -8327,7 +8308,6 @@
                 <w:lang w:val="en-US"/>
               </w:rPr>
             </w:pPr>
-            <w:proofErr w:type="gramStart"/>
             <w:r>
               <w:rPr>
                 <w:rFonts w:ascii="Khmer Mondulkiri" w:hAnsi="Khmer Mondulkiri"/>
@@ -8336,7 +8316,6 @@
               </w:rPr>
               <w:t>Shift ,</w:t>
             </w:r>
-            <w:proofErr w:type="gramEnd"/>
           </w:p>
         </w:tc>
       </w:tr>
@@ -8613,7 +8592,6 @@
                 <w:lang w:val="en-US"/>
               </w:rPr>
             </w:pPr>
-            <w:proofErr w:type="gramStart"/>
             <w:r>
               <w:rPr>
                 <w:rFonts w:ascii="Khmer Mondulkiri" w:hAnsi="Khmer Mondulkiri"/>
@@ -8622,7 +8600,6 @@
               </w:rPr>
               <w:t>Shift ;</w:t>
             </w:r>
-            <w:proofErr w:type="gramEnd"/>
           </w:p>
         </w:tc>
       </w:tr>
@@ -8768,26 +8745,14 @@
                 <w:lang w:val="en-US"/>
               </w:rPr>
             </w:pPr>
-            <w:proofErr w:type="spellStart"/>
-            <w:proofErr w:type="gramStart"/>
-            <w:r>
-              <w:rPr>
-                <w:rFonts w:ascii="Khmer Mondulkiri" w:hAnsi="Khmer Mondulkiri"/>
-                <w:sz w:val="20"/>
-                <w:lang w:val="en-US"/>
-              </w:rPr>
-              <w:t>AltGr</w:t>
-            </w:r>
-            <w:proofErr w:type="spellEnd"/>
-            <w:r>
-              <w:rPr>
-                <w:rFonts w:ascii="Khmer Mondulkiri" w:hAnsi="Khmer Mondulkiri"/>
-                <w:sz w:val="20"/>
-                <w:lang w:val="en-US"/>
-              </w:rPr>
-              <w:t xml:space="preserve"> ’</w:t>
-            </w:r>
-            <w:proofErr w:type="gramEnd"/>
+            <w:r>
+              <w:rPr>
+                <w:rFonts w:ascii="Khmer Mondulkiri" w:hAnsi="Khmer Mondulkiri"/>
+                <w:sz w:val="20"/>
+                <w:lang w:val="en-US"/>
+              </w:rPr>
+              <w:t>AltGr ’</w:t>
+            </w:r>
           </w:p>
         </w:tc>
       </w:tr>
@@ -8809,7 +8774,7 @@
           <w:lang w:val="en-US"/>
         </w:rPr>
       </w:pPr>
-      <w:bookmarkStart w:id="9" w:name="_Toc496193782"/>
+      <w:bookmarkStart w:id="8" w:name="_Toc496193782"/>
       <w:r>
         <w:rPr>
           <w:rFonts w:ascii="Khmer Mondulkiri" w:hAnsi="Khmer Mondulkiri" w:cs="Khmer Mondulkiri" w:hint="cs"/>
@@ -8833,7 +8798,7 @@
         </w:rPr>
         <w:t>ស្រៈ​ពេញ​តួ</w:t>
       </w:r>
-      <w:bookmarkEnd w:id="9"/>
+      <w:bookmarkEnd w:id="8"/>
     </w:p>
     <w:tbl>
       <w:tblPr>
@@ -9228,7 +9193,6 @@
                 <w:lang w:val="en-US"/>
               </w:rPr>
             </w:pPr>
-            <w:proofErr w:type="spellStart"/>
             <w:r>
               <w:rPr>
                 <w:rFonts w:ascii="Khmer Mondulkiri" w:hAnsi="Khmer Mondulkiri"/>
@@ -9237,7 +9201,6 @@
               </w:rPr>
               <w:t>AltGr</w:t>
             </w:r>
-            <w:proofErr w:type="spellEnd"/>
             <w:r>
               <w:rPr>
                 <w:rFonts w:ascii="Khmer Mondulkiri" w:hAnsi="Khmer Mondulkiri"/>
@@ -9419,7 +9382,6 @@
                 <w:lang w:val="en-US"/>
               </w:rPr>
             </w:pPr>
-            <w:proofErr w:type="gramStart"/>
             <w:r>
               <w:rPr>
                 <w:rFonts w:ascii="Khmer Mondulkiri" w:hAnsi="Khmer Mondulkiri"/>
@@ -9428,7 +9390,6 @@
               </w:rPr>
               <w:t>Shift ]</w:t>
             </w:r>
-            <w:proofErr w:type="gramEnd"/>
           </w:p>
         </w:tc>
         <w:tc>
@@ -9519,7 +9480,6 @@
                 <w:lang w:val="en-US"/>
               </w:rPr>
             </w:pPr>
-            <w:proofErr w:type="spellStart"/>
             <w:r>
               <w:rPr>
                 <w:rFonts w:ascii="Khmer Mondulkiri" w:hAnsi="Khmer Mondulkiri"/>
@@ -9528,7 +9488,6 @@
               </w:rPr>
               <w:t>AltGr</w:t>
             </w:r>
-            <w:proofErr w:type="spellEnd"/>
             <w:r>
               <w:rPr>
                 <w:rFonts w:ascii="Khmer Mondulkiri" w:hAnsi="Khmer Mondulkiri"/>
@@ -9611,7 +9570,6 @@
                 <w:lang w:val="en-US"/>
               </w:rPr>
             </w:pPr>
-            <w:proofErr w:type="spellStart"/>
             <w:r>
               <w:rPr>
                 <w:rFonts w:ascii="Khmer Mondulkiri" w:hAnsi="Khmer Mondulkiri"/>
@@ -9620,7 +9578,6 @@
               </w:rPr>
               <w:t>AltGr</w:t>
             </w:r>
-            <w:proofErr w:type="spellEnd"/>
             <w:r>
               <w:rPr>
                 <w:rFonts w:ascii="Khmer Mondulkiri" w:hAnsi="Khmer Mondulkiri"/>
@@ -9719,7 +9676,6 @@
                 <w:lang w:val="en-US"/>
               </w:rPr>
             </w:pPr>
-            <w:proofErr w:type="spellStart"/>
             <w:r>
               <w:rPr>
                 <w:rFonts w:ascii="Khmer Mondulkiri" w:hAnsi="Khmer Mondulkiri"/>
@@ -9728,7 +9684,6 @@
               </w:rPr>
               <w:t>AltGr</w:t>
             </w:r>
-            <w:proofErr w:type="spellEnd"/>
             <w:r>
               <w:rPr>
                 <w:rFonts w:ascii="Khmer Mondulkiri" w:hAnsi="Khmer Mondulkiri"/>
@@ -9909,7 +9864,6 @@
                 <w:lang w:val="en-US"/>
               </w:rPr>
             </w:pPr>
-            <w:proofErr w:type="spellStart"/>
             <w:r>
               <w:rPr>
                 <w:rFonts w:ascii="Khmer Mondulkiri" w:hAnsi="Khmer Mondulkiri"/>
@@ -9918,7 +9872,6 @@
               </w:rPr>
               <w:t>AltGr</w:t>
             </w:r>
-            <w:proofErr w:type="spellEnd"/>
             <w:r>
               <w:rPr>
                 <w:rFonts w:ascii="Khmer Mondulkiri" w:hAnsi="Khmer Mondulkiri"/>
@@ -10001,7 +9954,6 @@
                 <w:lang w:val="en-US"/>
               </w:rPr>
             </w:pPr>
-            <w:proofErr w:type="spellStart"/>
             <w:r>
               <w:rPr>
                 <w:rFonts w:ascii="Khmer Mondulkiri" w:hAnsi="Khmer Mondulkiri"/>
@@ -10010,7 +9962,6 @@
               </w:rPr>
               <w:t>AltGr</w:t>
             </w:r>
-            <w:proofErr w:type="spellEnd"/>
             <w:r>
               <w:rPr>
                 <w:rFonts w:ascii="Khmer Mondulkiri" w:hAnsi="Khmer Mondulkiri"/>
@@ -10289,8 +10240,6 @@
                 <w:lang w:val="en-US"/>
               </w:rPr>
             </w:pPr>
-            <w:proofErr w:type="spellStart"/>
-            <w:proofErr w:type="gramStart"/>
             <w:r>
               <w:rPr>
                 <w:rFonts w:ascii="Khmer Mondulkiri" w:hAnsi="Khmer Mondulkiri"/>
@@ -10299,7 +10248,6 @@
               </w:rPr>
               <w:t>AltGr</w:t>
             </w:r>
-            <w:proofErr w:type="spellEnd"/>
             <w:r>
               <w:rPr>
                 <w:rFonts w:ascii="Khmer Mondulkiri" w:hAnsi="Khmer Mondulkiri"/>
@@ -10308,7 +10256,6 @@
               </w:rPr>
               <w:t xml:space="preserve"> ]</w:t>
             </w:r>
-            <w:proofErr w:type="gramEnd"/>
           </w:p>
         </w:tc>
       </w:tr>
@@ -10331,7 +10278,7 @@
           <w:lang w:val="en-US"/>
         </w:rPr>
       </w:pPr>
-      <w:bookmarkStart w:id="10" w:name="_Toc496193783"/>
+      <w:bookmarkStart w:id="9" w:name="_Toc496193783"/>
       <w:r>
         <w:rPr>
           <w:rFonts w:ascii="Khmer Mondulkiri" w:hAnsi="Khmer Mondulkiri" w:cs="Khmer Mondulkiri" w:hint="cs"/>
@@ -10344,7 +10291,7 @@
         </w:rPr>
         <w:t>វណ្ណយុត្ត</w:t>
       </w:r>
-      <w:bookmarkEnd w:id="10"/>
+      <w:bookmarkEnd w:id="9"/>
     </w:p>
     <w:tbl>
       <w:tblPr>
@@ -10559,7 +10506,6 @@
                 <w:lang w:val="en-US"/>
               </w:rPr>
             </w:pPr>
-            <w:proofErr w:type="gramStart"/>
             <w:r>
               <w:rPr>
                 <w:rFonts w:ascii="Khmer Mondulkiri" w:hAnsi="Khmer Mondulkiri"/>
@@ -10568,7 +10514,6 @@
               </w:rPr>
               <w:t>Shift ’</w:t>
             </w:r>
-            <w:proofErr w:type="gramEnd"/>
           </w:p>
         </w:tc>
         <w:tc>
@@ -11006,7 +10951,6 @@
                 <w:lang w:val="en-US"/>
               </w:rPr>
             </w:pPr>
-            <w:proofErr w:type="spellStart"/>
             <w:r>
               <w:rPr>
                 <w:rFonts w:ascii="Khmer Mondulkiri" w:hAnsi="Khmer Mondulkiri"/>
@@ -11015,7 +10959,6 @@
               </w:rPr>
               <w:t>AltGr</w:t>
             </w:r>
-            <w:proofErr w:type="spellEnd"/>
             <w:r>
               <w:rPr>
                 <w:rFonts w:ascii="Khmer Mondulkiri" w:hAnsi="Khmer Mondulkiri"/>
@@ -11160,7 +11103,6 @@
                 <w:lang w:val="en-US"/>
               </w:rPr>
             </w:pPr>
-            <w:proofErr w:type="spellStart"/>
             <w:r>
               <w:rPr>
                 <w:rFonts w:ascii="Khmer Mondulkiri" w:hAnsi="Khmer Mondulkiri"/>
@@ -11169,7 +11111,6 @@
               </w:rPr>
               <w:t>AltGr</w:t>
             </w:r>
-            <w:proofErr w:type="spellEnd"/>
             <w:r>
               <w:rPr>
                 <w:rFonts w:ascii="Khmer Mondulkiri" w:hAnsi="Khmer Mondulkiri"/>
@@ -11350,7 +11291,7 @@
           <w:lang w:val="en-US"/>
         </w:rPr>
       </w:pPr>
-      <w:bookmarkStart w:id="11" w:name="_Toc496193784"/>
+      <w:bookmarkStart w:id="10" w:name="_Toc496193784"/>
       <w:r>
         <w:rPr>
           <w:rFonts w:ascii="Khmer Mondulkiri" w:hAnsi="Khmer Mondulkiri" w:cs="Khmer Mondulkiri" w:hint="cs"/>
@@ -11363,7 +11304,7 @@
         </w:rPr>
         <w:t>ខណ្ឌសញ្ញា​ខ្មែរ</w:t>
       </w:r>
-      <w:bookmarkEnd w:id="11"/>
+      <w:bookmarkEnd w:id="10"/>
     </w:p>
     <w:tbl>
       <w:tblPr>
@@ -11674,7 +11615,6 @@
                 <w:lang w:val="en-US"/>
               </w:rPr>
             </w:pPr>
-            <w:proofErr w:type="spellStart"/>
             <w:r>
               <w:rPr>
                 <w:rFonts w:ascii="Khmer Mondulkiri" w:hAnsi="Khmer Mondulkiri"/>
@@ -11683,7 +11623,6 @@
               </w:rPr>
               <w:t>AltGr</w:t>
             </w:r>
-            <w:proofErr w:type="spellEnd"/>
             <w:r>
               <w:rPr>
                 <w:rFonts w:ascii="Khmer Mondulkiri" w:hAnsi="Khmer Mondulkiri"/>
@@ -11764,7 +11703,6 @@
                 <w:lang w:val="en-US"/>
               </w:rPr>
             </w:pPr>
-            <w:proofErr w:type="gramStart"/>
             <w:r>
               <w:rPr>
                 <w:rFonts w:ascii="Khmer Mondulkiri" w:hAnsi="Khmer Mondulkiri"/>
@@ -11773,7 +11711,6 @@
               </w:rPr>
               <w:t>Shift .</w:t>
             </w:r>
-            <w:proofErr w:type="gramEnd"/>
           </w:p>
         </w:tc>
         <w:tc>
@@ -11862,7 +11799,6 @@
                 <w:lang w:val="en-US"/>
               </w:rPr>
             </w:pPr>
-            <w:proofErr w:type="spellStart"/>
             <w:r>
               <w:rPr>
                 <w:rFonts w:ascii="Khmer Mondulkiri" w:hAnsi="Khmer Mondulkiri"/>
@@ -11871,7 +11807,6 @@
               </w:rPr>
               <w:t>AltGr</w:t>
             </w:r>
-            <w:proofErr w:type="spellEnd"/>
             <w:r>
               <w:rPr>
                 <w:rFonts w:ascii="Khmer Mondulkiri" w:hAnsi="Khmer Mondulkiri"/>
@@ -11952,8 +11887,6 @@
                 <w:lang w:val="en-US"/>
               </w:rPr>
             </w:pPr>
-            <w:proofErr w:type="spellStart"/>
-            <w:proofErr w:type="gramStart"/>
             <w:r>
               <w:rPr>
                 <w:rFonts w:ascii="Khmer Mondulkiri" w:hAnsi="Khmer Mondulkiri"/>
@@ -11962,7 +11895,6 @@
               </w:rPr>
               <w:t>AltGr</w:t>
             </w:r>
-            <w:proofErr w:type="spellEnd"/>
             <w:r>
               <w:rPr>
                 <w:rFonts w:ascii="Khmer Mondulkiri" w:hAnsi="Khmer Mondulkiri"/>
@@ -11971,7 +11903,6 @@
               </w:rPr>
               <w:t xml:space="preserve"> ;</w:t>
             </w:r>
-            <w:proofErr w:type="gramEnd"/>
           </w:p>
         </w:tc>
         <w:tc>
@@ -12060,7 +11991,6 @@
                 <w:lang w:val="en-US"/>
               </w:rPr>
             </w:pPr>
-            <w:proofErr w:type="spellStart"/>
             <w:r>
               <w:rPr>
                 <w:rFonts w:ascii="Khmer Mondulkiri" w:hAnsi="Khmer Mondulkiri"/>
@@ -12069,7 +11999,6 @@
               </w:rPr>
               <w:t>AltGr</w:t>
             </w:r>
-            <w:proofErr w:type="spellEnd"/>
             <w:r>
               <w:rPr>
                 <w:rFonts w:ascii="Khmer Mondulkiri" w:hAnsi="Khmer Mondulkiri"/>
@@ -12226,7 +12155,7 @@
           <w:lang w:val="en-US"/>
         </w:rPr>
       </w:pPr>
-      <w:bookmarkStart w:id="12" w:name="_Toc496193785"/>
+      <w:bookmarkStart w:id="11" w:name="_Toc496193785"/>
       <w:r>
         <w:rPr>
           <w:rFonts w:ascii="Khmer Mondulkiri" w:hAnsi="Khmer Mondulkiri" w:cs="Khmer Mondulkiri" w:hint="cs"/>
@@ -12251,7 +12180,7 @@
         </w:rPr>
         <w:t>ឡាតាំង</w:t>
       </w:r>
-      <w:bookmarkEnd w:id="12"/>
+      <w:bookmarkEnd w:id="11"/>
     </w:p>
     <w:tbl>
       <w:tblPr>
@@ -12581,7 +12510,6 @@
                 <w:lang w:val="en-US"/>
               </w:rPr>
             </w:pPr>
-            <w:proofErr w:type="gramStart"/>
             <w:r>
               <w:rPr>
                 <w:rFonts w:ascii="Khmer Mondulkiri" w:hAnsi="Khmer Mondulkiri"/>
@@ -12590,7 +12518,6 @@
               </w:rPr>
               <w:t>Shift ?</w:t>
             </w:r>
-            <w:proofErr w:type="gramEnd"/>
           </w:p>
         </w:tc>
         <w:tc>
@@ -12782,21 +12709,12 @@
                 <w:sz w:val="20"/>
               </w:rPr>
             </w:pPr>
-            <w:proofErr w:type="spellStart"/>
-            <w:r>
-              <w:rPr>
-                <w:rFonts w:ascii="Khmer Mondulkiri" w:hAnsi="Khmer Mondulkiri"/>
-                <w:sz w:val="20"/>
-              </w:rPr>
-              <w:t>AltGr</w:t>
-            </w:r>
-            <w:proofErr w:type="spellEnd"/>
-            <w:r>
-              <w:rPr>
-                <w:rFonts w:ascii="Khmer Mondulkiri" w:hAnsi="Khmer Mondulkiri"/>
-                <w:sz w:val="20"/>
-              </w:rPr>
-              <w:t xml:space="preserve"> S</w:t>
+            <w:r>
+              <w:rPr>
+                <w:rFonts w:ascii="Khmer Mondulkiri" w:hAnsi="Khmer Mondulkiri"/>
+                <w:sz w:val="20"/>
+              </w:rPr>
+              <w:t>AltGr S</w:t>
             </w:r>
           </w:p>
         </w:tc>
@@ -12854,24 +12772,13 @@
                 <w:sz w:val="20"/>
               </w:rPr>
             </w:pPr>
-            <w:proofErr w:type="spellStart"/>
-            <w:proofErr w:type="gramStart"/>
-            <w:r>
-              <w:rPr>
-                <w:rFonts w:ascii="Khmer Mondulkiri" w:hAnsi="Khmer Mondulkiri"/>
-                <w:sz w:val="20"/>
-              </w:rPr>
-              <w:t>AltGr</w:t>
-            </w:r>
-            <w:proofErr w:type="spellEnd"/>
-            <w:r>
-              <w:rPr>
-                <w:rFonts w:ascii="Khmer Mondulkiri" w:hAnsi="Khmer Mondulkiri"/>
-                <w:sz w:val="20"/>
-              </w:rPr>
-              <w:t xml:space="preserve"> .</w:t>
-            </w:r>
-            <w:proofErr w:type="gramEnd"/>
+            <w:r>
+              <w:rPr>
+                <w:rFonts w:ascii="Khmer Mondulkiri" w:hAnsi="Khmer Mondulkiri"/>
+                <w:sz w:val="20"/>
+              </w:rPr>
+              <w:t>AltGr .</w:t>
+            </w:r>
           </w:p>
         </w:tc>
         <w:tc>
@@ -12936,21 +12843,12 @@
                 <w:sz w:val="20"/>
               </w:rPr>
             </w:pPr>
-            <w:proofErr w:type="spellStart"/>
-            <w:r>
-              <w:rPr>
-                <w:rFonts w:ascii="Khmer Mondulkiri" w:hAnsi="Khmer Mondulkiri"/>
-                <w:sz w:val="20"/>
-              </w:rPr>
-              <w:t>AltGr</w:t>
-            </w:r>
-            <w:proofErr w:type="spellEnd"/>
-            <w:r>
-              <w:rPr>
-                <w:rFonts w:ascii="Khmer Mondulkiri" w:hAnsi="Khmer Mondulkiri"/>
-                <w:sz w:val="20"/>
-              </w:rPr>
-              <w:t xml:space="preserve"> G</w:t>
+            <w:r>
+              <w:rPr>
+                <w:rFonts w:ascii="Khmer Mondulkiri" w:hAnsi="Khmer Mondulkiri"/>
+                <w:sz w:val="20"/>
+              </w:rPr>
+              <w:t>AltGr G</w:t>
             </w:r>
           </w:p>
         </w:tc>
@@ -13008,24 +12906,13 @@
                 <w:sz w:val="20"/>
               </w:rPr>
             </w:pPr>
-            <w:proofErr w:type="spellStart"/>
-            <w:proofErr w:type="gramStart"/>
-            <w:r>
-              <w:rPr>
-                <w:rFonts w:ascii="Khmer Mondulkiri" w:hAnsi="Khmer Mondulkiri"/>
-                <w:sz w:val="20"/>
-              </w:rPr>
-              <w:t>AltGr</w:t>
-            </w:r>
-            <w:proofErr w:type="spellEnd"/>
-            <w:r>
-              <w:rPr>
-                <w:rFonts w:ascii="Khmer Mondulkiri" w:hAnsi="Khmer Mondulkiri"/>
-                <w:sz w:val="20"/>
-              </w:rPr>
-              <w:t xml:space="preserve"> ,</w:t>
-            </w:r>
-            <w:proofErr w:type="gramEnd"/>
+            <w:r>
+              <w:rPr>
+                <w:rFonts w:ascii="Khmer Mondulkiri" w:hAnsi="Khmer Mondulkiri"/>
+                <w:sz w:val="20"/>
+              </w:rPr>
+              <w:t>AltGr ,</w:t>
+            </w:r>
           </w:p>
         </w:tc>
         <w:tc>
@@ -13056,7 +12943,6 @@
                 <w:sz w:val="20"/>
               </w:rPr>
             </w:pPr>
-            <w:proofErr w:type="gramStart"/>
             <w:r>
               <w:rPr>
                 <w:rFonts w:ascii="Khmer Mondulkiri" w:hAnsi="Khmer Mondulkiri"/>
@@ -13069,43 +12955,26 @@
                 <w:rFonts w:ascii="Courier New" w:hAnsi="Courier New" w:cs="Courier New"/>
                 <w:sz w:val="20"/>
               </w:rPr>
-              <w:t>[</w:t>
-            </w:r>
-            <w:proofErr w:type="gramEnd"/>
-            <w:r>
-              <w:rPr>
-                <w:rFonts w:ascii="Courier New" w:hAnsi="Courier New" w:cs="Courier New"/>
-                <w:sz w:val="20"/>
-              </w:rPr>
-              <w:t>U+2018]</w:t>
-            </w:r>
-          </w:p>
-        </w:tc>
-        <w:tc>
-          <w:tcPr>
-            <w:tcW w:w="0" w:type="auto"/>
-          </w:tcPr>
-          <w:p>
-            <w:pPr>
-              <w:rPr>
-                <w:sz w:val="20"/>
-              </w:rPr>
-            </w:pPr>
-            <w:proofErr w:type="spellStart"/>
-            <w:r>
-              <w:rPr>
-                <w:rFonts w:ascii="Khmer Mondulkiri" w:hAnsi="Khmer Mondulkiri"/>
-                <w:sz w:val="20"/>
-              </w:rPr>
-              <w:t>AltGr</w:t>
-            </w:r>
-            <w:proofErr w:type="spellEnd"/>
-            <w:r>
-              <w:rPr>
-                <w:rFonts w:ascii="Khmer Mondulkiri" w:hAnsi="Khmer Mondulkiri"/>
-                <w:sz w:val="20"/>
-              </w:rPr>
-              <w:t xml:space="preserve"> H</w:t>
+              <w:t>[U+2018]</w:t>
+            </w:r>
+          </w:p>
+        </w:tc>
+        <w:tc>
+          <w:tcPr>
+            <w:tcW w:w="0" w:type="auto"/>
+          </w:tcPr>
+          <w:p>
+            <w:pPr>
+              <w:rPr>
+                <w:sz w:val="20"/>
+              </w:rPr>
+            </w:pPr>
+            <w:r>
+              <w:rPr>
+                <w:rFonts w:ascii="Khmer Mondulkiri" w:hAnsi="Khmer Mondulkiri"/>
+                <w:sz w:val="20"/>
+              </w:rPr>
+              <w:t>AltGr H</w:t>
             </w:r>
           </w:p>
         </w:tc>
@@ -13155,21 +13024,12 @@
                 <w:sz w:val="20"/>
               </w:rPr>
             </w:pPr>
-            <w:proofErr w:type="spellStart"/>
-            <w:r>
-              <w:rPr>
-                <w:rFonts w:ascii="Khmer Mondulkiri" w:hAnsi="Khmer Mondulkiri"/>
-                <w:sz w:val="20"/>
-              </w:rPr>
-              <w:t>AltGr</w:t>
-            </w:r>
-            <w:proofErr w:type="spellEnd"/>
-            <w:r>
-              <w:rPr>
-                <w:rFonts w:ascii="Khmer Mondulkiri" w:hAnsi="Khmer Mondulkiri"/>
-                <w:sz w:val="20"/>
-              </w:rPr>
-              <w:t xml:space="preserve"> N</w:t>
+            <w:r>
+              <w:rPr>
+                <w:rFonts w:ascii="Khmer Mondulkiri" w:hAnsi="Khmer Mondulkiri"/>
+                <w:sz w:val="20"/>
+              </w:rPr>
+              <w:t>AltGr N</w:t>
             </w:r>
           </w:p>
         </w:tc>
@@ -13227,21 +13087,12 @@
                 <w:sz w:val="20"/>
               </w:rPr>
             </w:pPr>
-            <w:proofErr w:type="spellStart"/>
-            <w:r>
-              <w:rPr>
-                <w:rFonts w:ascii="Khmer Mondulkiri" w:hAnsi="Khmer Mondulkiri"/>
-                <w:sz w:val="20"/>
-              </w:rPr>
-              <w:t>AltGr</w:t>
-            </w:r>
-            <w:proofErr w:type="spellEnd"/>
-            <w:r>
-              <w:rPr>
-                <w:rFonts w:ascii="Khmer Mondulkiri" w:hAnsi="Khmer Mondulkiri"/>
-                <w:sz w:val="20"/>
-              </w:rPr>
-              <w:t xml:space="preserve"> J</w:t>
+            <w:r>
+              <w:rPr>
+                <w:rFonts w:ascii="Khmer Mondulkiri" w:hAnsi="Khmer Mondulkiri"/>
+                <w:sz w:val="20"/>
+              </w:rPr>
+              <w:t>AltGr J</w:t>
             </w:r>
           </w:p>
         </w:tc>
@@ -13290,21 +13141,12 @@
                 <w:sz w:val="20"/>
               </w:rPr>
             </w:pPr>
-            <w:proofErr w:type="spellStart"/>
-            <w:r>
-              <w:rPr>
-                <w:rFonts w:ascii="Khmer Mondulkiri" w:hAnsi="Khmer Mondulkiri"/>
-                <w:sz w:val="20"/>
-              </w:rPr>
-              <w:t>AltGr</w:t>
-            </w:r>
-            <w:proofErr w:type="spellEnd"/>
-            <w:r>
-              <w:rPr>
-                <w:rFonts w:ascii="Khmer Mondulkiri" w:hAnsi="Khmer Mondulkiri"/>
-                <w:sz w:val="20"/>
-              </w:rPr>
-              <w:t xml:space="preserve"> C</w:t>
+            <w:r>
+              <w:rPr>
+                <w:rFonts w:ascii="Khmer Mondulkiri" w:hAnsi="Khmer Mondulkiri"/>
+                <w:sz w:val="20"/>
+              </w:rPr>
+              <w:t>AltGr C</w:t>
             </w:r>
           </w:p>
         </w:tc>
@@ -13362,21 +13204,12 @@
                 <w:sz w:val="20"/>
               </w:rPr>
             </w:pPr>
-            <w:proofErr w:type="spellStart"/>
-            <w:r>
-              <w:rPr>
-                <w:rFonts w:ascii="Khmer Mondulkiri" w:hAnsi="Khmer Mondulkiri"/>
-                <w:sz w:val="20"/>
-              </w:rPr>
-              <w:t>AltGr</w:t>
-            </w:r>
-            <w:proofErr w:type="spellEnd"/>
-            <w:r>
-              <w:rPr>
-                <w:rFonts w:ascii="Khmer Mondulkiri" w:hAnsi="Khmer Mondulkiri"/>
-                <w:sz w:val="20"/>
-              </w:rPr>
-              <w:t xml:space="preserve"> V</w:t>
+            <w:r>
+              <w:rPr>
+                <w:rFonts w:ascii="Khmer Mondulkiri" w:hAnsi="Khmer Mondulkiri"/>
+                <w:sz w:val="20"/>
+              </w:rPr>
+              <w:t>AltGr V</w:t>
             </w:r>
           </w:p>
         </w:tc>
@@ -13402,7 +13235,7 @@
           <w:lang w:val="en-US"/>
         </w:rPr>
       </w:pPr>
-      <w:bookmarkStart w:id="13" w:name="_Toc496193786"/>
+      <w:bookmarkStart w:id="12" w:name="_Toc496193786"/>
       <w:r>
         <w:rPr>
           <w:rFonts w:ascii="Khmer Mondulkiri" w:hAnsi="Khmer Mondulkiri" w:cs="Khmer Mondulkiri" w:hint="cs"/>
@@ -13416,7 +13249,7 @@
         <w:lastRenderedPageBreak/>
         <w:t>សញ្ញា​រូបិយបណ្ណ</w:t>
       </w:r>
-      <w:bookmarkEnd w:id="13"/>
+      <w:bookmarkEnd w:id="12"/>
     </w:p>
     <w:tbl>
       <w:tblPr>
@@ -13539,7 +13372,7 @@
           <w:lang w:val="en-US"/>
         </w:rPr>
       </w:pPr>
-      <w:bookmarkStart w:id="14" w:name="_Toc496193787"/>
+      <w:bookmarkStart w:id="13" w:name="_Toc496193787"/>
       <w:r>
         <w:rPr>
           <w:rFonts w:ascii="Khmer Mondulkiri" w:hAnsi="Khmer Mondulkiri" w:cs="Khmer Mondulkiri" w:hint="cs"/>
@@ -13552,7 +13385,7 @@
         </w:rPr>
         <w:t>លេខ​ខ្មែរ</w:t>
       </w:r>
-      <w:bookmarkEnd w:id="14"/>
+      <w:bookmarkEnd w:id="13"/>
     </w:p>
     <w:tbl>
       <w:tblPr>
@@ -13675,7 +13508,6 @@
           <w:p>
             <w:pPr>
               <w:rPr>
-                <w:rFonts w:hint="cs"/>
                 <w:sz w:val="20"/>
               </w:rPr>
             </w:pPr>
@@ -14411,7 +14243,7 @@
         </w:rPr>
         <w:tab/>
       </w:r>
-      <w:bookmarkStart w:id="15" w:name="_Toc496193788"/>
+      <w:bookmarkStart w:id="14" w:name="_Toc496193788"/>
       <w:r>
         <w:rPr>
           <w:rFonts w:ascii="Khmer Mondulkiri" w:hAnsi="Khmer Mondulkiri" w:cs="Khmer Mondulkiri" w:hint="cs"/>
@@ -14424,7 +14256,7 @@
         </w:rPr>
         <w:t>លេខ​អត្តៈ</w:t>
       </w:r>
-      <w:bookmarkEnd w:id="15"/>
+      <w:bookmarkEnd w:id="14"/>
     </w:p>
     <w:tbl>
       <w:tblPr>
@@ -14639,7 +14471,6 @@
                 <w:lang w:val="en-US"/>
               </w:rPr>
             </w:pPr>
-            <w:proofErr w:type="spellStart"/>
             <w:r>
               <w:rPr>
                 <w:rFonts w:ascii="Khmer Mondulkiri" w:hAnsi="Khmer Mondulkiri"/>
@@ -14648,7 +14479,6 @@
               </w:rPr>
               <w:t>AltGr</w:t>
             </w:r>
-            <w:proofErr w:type="spellEnd"/>
             <w:r>
               <w:rPr>
                 <w:rFonts w:ascii="Khmer Mondulkiri" w:hAnsi="Khmer Mondulkiri"/>
@@ -14745,7 +14575,6 @@
                 <w:lang w:val="en-US"/>
               </w:rPr>
             </w:pPr>
-            <w:proofErr w:type="spellStart"/>
             <w:r>
               <w:rPr>
                 <w:rFonts w:ascii="Khmer Mondulkiri" w:hAnsi="Khmer Mondulkiri"/>
@@ -14754,7 +14583,6 @@
               </w:rPr>
               <w:t>AltGr</w:t>
             </w:r>
-            <w:proofErr w:type="spellEnd"/>
             <w:r>
               <w:rPr>
                 <w:rFonts w:ascii="Khmer Mondulkiri" w:hAnsi="Khmer Mondulkiri"/>
@@ -14837,7 +14665,6 @@
                 <w:lang w:val="en-US"/>
               </w:rPr>
             </w:pPr>
-            <w:proofErr w:type="spellStart"/>
             <w:r>
               <w:rPr>
                 <w:rFonts w:ascii="Khmer Mondulkiri" w:hAnsi="Khmer Mondulkiri"/>
@@ -14846,7 +14673,6 @@
               </w:rPr>
               <w:t>AltGr</w:t>
             </w:r>
-            <w:proofErr w:type="spellEnd"/>
             <w:r>
               <w:rPr>
                 <w:rFonts w:ascii="Khmer Mondulkiri" w:hAnsi="Khmer Mondulkiri"/>
@@ -14943,7 +14769,6 @@
                 <w:lang w:val="en-US"/>
               </w:rPr>
             </w:pPr>
-            <w:proofErr w:type="spellStart"/>
             <w:r>
               <w:rPr>
                 <w:rFonts w:ascii="Khmer Mondulkiri" w:hAnsi="Khmer Mondulkiri"/>
@@ -14952,7 +14777,6 @@
               </w:rPr>
               <w:t>AltGr</w:t>
             </w:r>
-            <w:proofErr w:type="spellEnd"/>
             <w:r>
               <w:rPr>
                 <w:rFonts w:ascii="Khmer Mondulkiri" w:hAnsi="Khmer Mondulkiri"/>
@@ -15035,7 +14859,6 @@
                 <w:lang w:val="en-US"/>
               </w:rPr>
             </w:pPr>
-            <w:proofErr w:type="spellStart"/>
             <w:r>
               <w:rPr>
                 <w:rFonts w:ascii="Khmer Mondulkiri" w:hAnsi="Khmer Mondulkiri"/>
@@ -15044,7 +14867,6 @@
               </w:rPr>
               <w:t>AltGr</w:t>
             </w:r>
-            <w:proofErr w:type="spellEnd"/>
             <w:r>
               <w:rPr>
                 <w:rFonts w:ascii="Khmer Mondulkiri" w:hAnsi="Khmer Mondulkiri"/>
@@ -15141,7 +14963,6 @@
                 <w:lang w:val="en-US"/>
               </w:rPr>
             </w:pPr>
-            <w:proofErr w:type="spellStart"/>
             <w:r>
               <w:rPr>
                 <w:rFonts w:ascii="Khmer Mondulkiri" w:hAnsi="Khmer Mondulkiri"/>
@@ -15150,7 +14971,6 @@
               </w:rPr>
               <w:t>AltGr</w:t>
             </w:r>
-            <w:proofErr w:type="spellEnd"/>
             <w:r>
               <w:rPr>
                 <w:rFonts w:ascii="Khmer Mondulkiri" w:hAnsi="Khmer Mondulkiri"/>
@@ -15233,7 +15053,6 @@
                 <w:lang w:val="en-US"/>
               </w:rPr>
             </w:pPr>
-            <w:proofErr w:type="spellStart"/>
             <w:r>
               <w:rPr>
                 <w:rFonts w:ascii="Khmer Mondulkiri" w:hAnsi="Khmer Mondulkiri"/>
@@ -15242,7 +15061,6 @@
               </w:rPr>
               <w:t>AltGr</w:t>
             </w:r>
-            <w:proofErr w:type="spellEnd"/>
             <w:r>
               <w:rPr>
                 <w:rFonts w:ascii="Khmer Mondulkiri" w:hAnsi="Khmer Mondulkiri"/>
@@ -15339,7 +15157,6 @@
                 <w:lang w:val="en-US"/>
               </w:rPr>
             </w:pPr>
-            <w:proofErr w:type="spellStart"/>
             <w:r>
               <w:rPr>
                 <w:rFonts w:ascii="Khmer Mondulkiri" w:hAnsi="Khmer Mondulkiri"/>
@@ -15348,7 +15165,6 @@
               </w:rPr>
               <w:t>AltGr</w:t>
             </w:r>
-            <w:proofErr w:type="spellEnd"/>
             <w:r>
               <w:rPr>
                 <w:rFonts w:ascii="Khmer Mondulkiri" w:hAnsi="Khmer Mondulkiri"/>
@@ -15431,7 +15247,6 @@
                 <w:lang w:val="en-US"/>
               </w:rPr>
             </w:pPr>
-            <w:proofErr w:type="spellStart"/>
             <w:r>
               <w:rPr>
                 <w:rFonts w:ascii="Khmer Mondulkiri" w:hAnsi="Khmer Mondulkiri"/>
@@ -15440,7 +15255,6 @@
               </w:rPr>
               <w:t>AltGr</w:t>
             </w:r>
-            <w:proofErr w:type="spellEnd"/>
             <w:r>
               <w:rPr>
                 <w:rFonts w:ascii="Khmer Mondulkiri" w:hAnsi="Khmer Mondulkiri"/>
@@ -15537,7 +15351,6 @@
                 <w:lang w:val="en-US"/>
               </w:rPr>
             </w:pPr>
-            <w:proofErr w:type="spellStart"/>
             <w:r>
               <w:rPr>
                 <w:rFonts w:ascii="Khmer Mondulkiri" w:hAnsi="Khmer Mondulkiri"/>
@@ -15546,7 +15359,6 @@
               </w:rPr>
               <w:t>AltGr</w:t>
             </w:r>
-            <w:proofErr w:type="spellEnd"/>
             <w:r>
               <w:rPr>
                 <w:rFonts w:ascii="Khmer Mondulkiri" w:hAnsi="Khmer Mondulkiri"/>
@@ -15586,7 +15398,7 @@
         </w:rPr>
         <w:tab/>
       </w:r>
-      <w:bookmarkStart w:id="16" w:name="_Toc496193789"/>
+      <w:bookmarkStart w:id="15" w:name="_Toc496193789"/>
       <w:r>
         <w:rPr>
           <w:rFonts w:ascii="Khmer Mondulkiri" w:hAnsi="Khmer Mondulkiri" w:cs="Khmer Mondulkiri" w:hint="cs"/>
@@ -15597,7 +15409,7 @@
         </w:rPr>
         <w:t>លេខ​កាលបរិច្ឆេទ​ចន្ទគតិ​ខ្មែរ</w:t>
       </w:r>
-      <w:bookmarkEnd w:id="16"/>
+      <w:bookmarkEnd w:id="15"/>
     </w:p>
     <w:tbl>
       <w:tblPr>
@@ -15825,7 +15637,6 @@
                 <w:lang w:val="en-US"/>
               </w:rPr>
             </w:pPr>
-            <w:proofErr w:type="spellStart"/>
             <w:r>
               <w:rPr>
                 <w:rFonts w:ascii="Khmer Mondulkiri" w:hAnsi="Khmer Mondulkiri"/>
@@ -15834,7 +15645,6 @@
               </w:rPr>
               <w:t>AltGr</w:t>
             </w:r>
-            <w:proofErr w:type="spellEnd"/>
             <w:r>
               <w:rPr>
                 <w:rFonts w:ascii="Khmer Mondulkiri" w:hAnsi="Khmer Mondulkiri"/>
@@ -15935,7 +15745,6 @@
                 <w:lang w:val="en-US"/>
               </w:rPr>
             </w:pPr>
-            <w:proofErr w:type="spellStart"/>
             <w:r>
               <w:rPr>
                 <w:rFonts w:ascii="Khmer Mondulkiri" w:hAnsi="Khmer Mondulkiri"/>
@@ -15944,7 +15753,6 @@
               </w:rPr>
               <w:t>AltGr</w:t>
             </w:r>
-            <w:proofErr w:type="spellEnd"/>
             <w:r>
               <w:rPr>
                 <w:rFonts w:ascii="Khmer Mondulkiri" w:hAnsi="Khmer Mondulkiri"/>
@@ -16037,7 +15845,6 @@
                 <w:lang w:val="en-US"/>
               </w:rPr>
             </w:pPr>
-            <w:proofErr w:type="spellStart"/>
             <w:r>
               <w:rPr>
                 <w:rFonts w:ascii="Khmer Mondulkiri" w:hAnsi="Khmer Mondulkiri"/>
@@ -16046,7 +15853,6 @@
               </w:rPr>
               <w:t>AltGr</w:t>
             </w:r>
-            <w:proofErr w:type="spellEnd"/>
             <w:r>
               <w:rPr>
                 <w:rFonts w:ascii="Khmer Mondulkiri" w:hAnsi="Khmer Mondulkiri"/>
@@ -16147,7 +15953,6 @@
                 <w:lang w:val="en-US"/>
               </w:rPr>
             </w:pPr>
-            <w:proofErr w:type="spellStart"/>
             <w:r>
               <w:rPr>
                 <w:rFonts w:ascii="Khmer Mondulkiri" w:hAnsi="Khmer Mondulkiri"/>
@@ -16156,7 +15961,6 @@
               </w:rPr>
               <w:t>AltGr</w:t>
             </w:r>
-            <w:proofErr w:type="spellEnd"/>
             <w:r>
               <w:rPr>
                 <w:rFonts w:ascii="Khmer Mondulkiri" w:hAnsi="Khmer Mondulkiri"/>
@@ -16249,7 +16053,6 @@
                 <w:lang w:val="en-US"/>
               </w:rPr>
             </w:pPr>
-            <w:proofErr w:type="spellStart"/>
             <w:r>
               <w:rPr>
                 <w:rFonts w:ascii="Khmer Mondulkiri" w:hAnsi="Khmer Mondulkiri"/>
@@ -16258,7 +16061,6 @@
               </w:rPr>
               <w:t>AltGr</w:t>
             </w:r>
-            <w:proofErr w:type="spellEnd"/>
             <w:r>
               <w:rPr>
                 <w:rFonts w:ascii="Khmer Mondulkiri" w:hAnsi="Khmer Mondulkiri"/>
@@ -16359,7 +16161,6 @@
                 <w:lang w:val="en-US"/>
               </w:rPr>
             </w:pPr>
-            <w:proofErr w:type="spellStart"/>
             <w:r>
               <w:rPr>
                 <w:rFonts w:ascii="Khmer Mondulkiri" w:hAnsi="Khmer Mondulkiri"/>
@@ -16368,7 +16169,6 @@
               </w:rPr>
               <w:t>AltGr</w:t>
             </w:r>
-            <w:proofErr w:type="spellEnd"/>
             <w:r>
               <w:rPr>
                 <w:rFonts w:ascii="Khmer Mondulkiri" w:hAnsi="Khmer Mondulkiri"/>
@@ -16461,7 +16261,6 @@
                 <w:lang w:val="en-US"/>
               </w:rPr>
             </w:pPr>
-            <w:proofErr w:type="spellStart"/>
             <w:r>
               <w:rPr>
                 <w:rFonts w:ascii="Khmer Mondulkiri" w:hAnsi="Khmer Mondulkiri"/>
@@ -16470,7 +16269,6 @@
               </w:rPr>
               <w:t>AltGr</w:t>
             </w:r>
-            <w:proofErr w:type="spellEnd"/>
             <w:r>
               <w:rPr>
                 <w:rFonts w:ascii="Khmer Mondulkiri" w:hAnsi="Khmer Mondulkiri"/>
@@ -16573,7 +16371,6 @@
                 <w:lang w:val="en-US"/>
               </w:rPr>
             </w:pPr>
-            <w:proofErr w:type="spellStart"/>
             <w:r>
               <w:rPr>
                 <w:rFonts w:ascii="Khmer Mondulkiri" w:hAnsi="Khmer Mondulkiri"/>
@@ -16582,7 +16379,6 @@
               </w:rPr>
               <w:t>AltGr</w:t>
             </w:r>
-            <w:proofErr w:type="spellEnd"/>
             <w:r>
               <w:rPr>
                 <w:rFonts w:ascii="Khmer Mondulkiri" w:hAnsi="Khmer Mondulkiri"/>
@@ -16667,7 +16463,6 @@
                 <w:lang w:val="en-US"/>
               </w:rPr>
             </w:pPr>
-            <w:proofErr w:type="spellStart"/>
             <w:r>
               <w:rPr>
                 <w:rFonts w:ascii="Khmer Mondulkiri" w:hAnsi="Khmer Mondulkiri"/>
@@ -16676,7 +16471,6 @@
               </w:rPr>
               <w:t>AltGr</w:t>
             </w:r>
-            <w:proofErr w:type="spellEnd"/>
             <w:r>
               <w:rPr>
                 <w:rFonts w:ascii="Khmer Mondulkiri" w:hAnsi="Khmer Mondulkiri"/>
@@ -16777,7 +16571,6 @@
                 <w:lang w:val="en-US"/>
               </w:rPr>
             </w:pPr>
-            <w:proofErr w:type="spellStart"/>
             <w:r>
               <w:rPr>
                 <w:rFonts w:ascii="Khmer Mondulkiri" w:hAnsi="Khmer Mondulkiri"/>
@@ -16786,7 +16579,6 @@
               </w:rPr>
               <w:t>AltGr</w:t>
             </w:r>
-            <w:proofErr w:type="spellEnd"/>
             <w:r>
               <w:rPr>
                 <w:rFonts w:ascii="Khmer Mondulkiri" w:hAnsi="Khmer Mondulkiri"/>
@@ -16871,7 +16663,6 @@
                 <w:lang w:val="en-US"/>
               </w:rPr>
             </w:pPr>
-            <w:proofErr w:type="spellStart"/>
             <w:r>
               <w:rPr>
                 <w:rFonts w:ascii="Khmer Mondulkiri" w:hAnsi="Khmer Mondulkiri"/>
@@ -16880,7 +16671,6 @@
               </w:rPr>
               <w:t>AltGr</w:t>
             </w:r>
-            <w:proofErr w:type="spellEnd"/>
             <w:r>
               <w:rPr>
                 <w:rFonts w:ascii="Khmer Mondulkiri" w:hAnsi="Khmer Mondulkiri"/>
@@ -16981,7 +16771,6 @@
                 <w:lang w:val="en-US"/>
               </w:rPr>
             </w:pPr>
-            <w:proofErr w:type="spellStart"/>
             <w:r>
               <w:rPr>
                 <w:rFonts w:ascii="Khmer Mondulkiri" w:hAnsi="Khmer Mondulkiri"/>
@@ -16990,25 +16779,14 @@
               </w:rPr>
               <w:t>AltGr</w:t>
             </w:r>
-            <w:proofErr w:type="spellEnd"/>
-            <w:r>
-              <w:rPr>
-                <w:rFonts w:ascii="Khmer Mondulkiri" w:hAnsi="Khmer Mondulkiri"/>
-                <w:sz w:val="20"/>
-                <w:lang w:val="en-US"/>
-              </w:rPr>
-              <w:t xml:space="preserve"> </w:t>
-            </w:r>
-            <w:proofErr w:type="gramStart"/>
-            <w:r>
-              <w:rPr>
-                <w:rFonts w:ascii="Khmer Mondulkiri" w:hAnsi="Khmer Mondulkiri"/>
-                <w:sz w:val="20"/>
-                <w:lang w:val="en-US"/>
-              </w:rPr>
-              <w:t>Shift ;</w:t>
-            </w:r>
-            <w:proofErr w:type="gramEnd"/>
+            <w:r>
+              <w:rPr>
+                <w:rFonts w:ascii="Khmer Mondulkiri" w:hAnsi="Khmer Mondulkiri"/>
+                <w:sz w:val="20"/>
+                <w:lang w:val="en-US"/>
+              </w:rPr>
+              <w:t xml:space="preserve"> Shift ;</w:t>
+            </w:r>
           </w:p>
         </w:tc>
       </w:tr>
@@ -17085,7 +16863,6 @@
                 <w:lang w:val="en-US"/>
               </w:rPr>
             </w:pPr>
-            <w:proofErr w:type="spellStart"/>
             <w:r>
               <w:rPr>
                 <w:rFonts w:ascii="Khmer Mondulkiri" w:hAnsi="Khmer Mondulkiri"/>
@@ -17094,7 +16871,6 @@
               </w:rPr>
               <w:t>AltGr</w:t>
             </w:r>
-            <w:proofErr w:type="spellEnd"/>
             <w:r>
               <w:rPr>
                 <w:rFonts w:ascii="Khmer Mondulkiri" w:hAnsi="Khmer Mondulkiri"/>
@@ -17196,7 +16972,6 @@
                 <w:lang w:val="en-US"/>
               </w:rPr>
             </w:pPr>
-            <w:proofErr w:type="spellStart"/>
             <w:r>
               <w:rPr>
                 <w:rFonts w:ascii="Khmer Mondulkiri" w:hAnsi="Khmer Mondulkiri"/>
@@ -17205,25 +16980,14 @@
               </w:rPr>
               <w:t>AltGr</w:t>
             </w:r>
-            <w:proofErr w:type="spellEnd"/>
-            <w:r>
-              <w:rPr>
-                <w:rFonts w:ascii="Khmer Mondulkiri" w:hAnsi="Khmer Mondulkiri"/>
-                <w:sz w:val="20"/>
-                <w:lang w:val="en-US"/>
-              </w:rPr>
-              <w:t xml:space="preserve"> </w:t>
-            </w:r>
-            <w:proofErr w:type="gramStart"/>
-            <w:r>
-              <w:rPr>
-                <w:rFonts w:ascii="Khmer Mondulkiri" w:hAnsi="Khmer Mondulkiri"/>
-                <w:sz w:val="20"/>
-                <w:lang w:val="en-US"/>
-              </w:rPr>
-              <w:t>Shift ’</w:t>
-            </w:r>
-            <w:proofErr w:type="gramEnd"/>
+            <w:r>
+              <w:rPr>
+                <w:rFonts w:ascii="Khmer Mondulkiri" w:hAnsi="Khmer Mondulkiri"/>
+                <w:sz w:val="20"/>
+                <w:lang w:val="en-US"/>
+              </w:rPr>
+              <w:t xml:space="preserve"> Shift ’</w:t>
+            </w:r>
           </w:p>
         </w:tc>
       </w:tr>
@@ -17300,7 +17064,6 @@
                 <w:lang w:val="en-US"/>
               </w:rPr>
             </w:pPr>
-            <w:proofErr w:type="spellStart"/>
             <w:r>
               <w:rPr>
                 <w:rFonts w:ascii="Khmer Mondulkiri" w:hAnsi="Khmer Mondulkiri"/>
@@ -17309,7 +17072,6 @@
               </w:rPr>
               <w:t>AltGr</w:t>
             </w:r>
-            <w:proofErr w:type="spellEnd"/>
             <w:r>
               <w:rPr>
                 <w:rFonts w:ascii="Khmer Mondulkiri" w:hAnsi="Khmer Mondulkiri"/>
@@ -17411,7 +17173,6 @@
                 <w:lang w:val="en-US"/>
               </w:rPr>
             </w:pPr>
-            <w:proofErr w:type="spellStart"/>
             <w:r>
               <w:rPr>
                 <w:rFonts w:ascii="Khmer Mondulkiri" w:hAnsi="Khmer Mondulkiri"/>
@@ -17420,7 +17181,6 @@
               </w:rPr>
               <w:t>AltGr</w:t>
             </w:r>
-            <w:proofErr w:type="spellEnd"/>
             <w:r>
               <w:rPr>
                 <w:rFonts w:ascii="Khmer Mondulkiri" w:hAnsi="Khmer Mondulkiri"/>
@@ -17505,7 +17265,6 @@
                 <w:lang w:val="en-US"/>
               </w:rPr>
             </w:pPr>
-            <w:proofErr w:type="spellStart"/>
             <w:r>
               <w:rPr>
                 <w:rFonts w:ascii="Khmer Mondulkiri" w:hAnsi="Khmer Mondulkiri"/>
@@ -17514,7 +17273,6 @@
               </w:rPr>
               <w:t>AltGr</w:t>
             </w:r>
-            <w:proofErr w:type="spellEnd"/>
             <w:r>
               <w:rPr>
                 <w:rFonts w:ascii="Khmer Mondulkiri" w:hAnsi="Khmer Mondulkiri"/>
@@ -17616,7 +17374,6 @@
                 <w:lang w:val="en-US"/>
               </w:rPr>
             </w:pPr>
-            <w:proofErr w:type="spellStart"/>
             <w:r>
               <w:rPr>
                 <w:rFonts w:ascii="Khmer Mondulkiri" w:hAnsi="Khmer Mondulkiri"/>
@@ -17625,7 +17382,6 @@
               </w:rPr>
               <w:t>AltGr</w:t>
             </w:r>
-            <w:proofErr w:type="spellEnd"/>
             <w:r>
               <w:rPr>
                 <w:rFonts w:ascii="Khmer Mondulkiri" w:hAnsi="Khmer Mondulkiri"/>
@@ -17710,7 +17466,6 @@
                 <w:lang w:val="en-US"/>
               </w:rPr>
             </w:pPr>
-            <w:proofErr w:type="spellStart"/>
             <w:r>
               <w:rPr>
                 <w:rFonts w:ascii="Khmer Mondulkiri" w:hAnsi="Khmer Mondulkiri"/>
@@ -17719,7 +17474,6 @@
               </w:rPr>
               <w:t>AltGr</w:t>
             </w:r>
-            <w:proofErr w:type="spellEnd"/>
             <w:r>
               <w:rPr>
                 <w:rFonts w:ascii="Khmer Mondulkiri" w:hAnsi="Khmer Mondulkiri"/>
@@ -17821,7 +17575,6 @@
                 <w:lang w:val="en-US"/>
               </w:rPr>
             </w:pPr>
-            <w:proofErr w:type="spellStart"/>
             <w:r>
               <w:rPr>
                 <w:rFonts w:ascii="Khmer Mondulkiri" w:hAnsi="Khmer Mondulkiri"/>
@@ -17830,7 +17583,6 @@
               </w:rPr>
               <w:t>AltGr</w:t>
             </w:r>
-            <w:proofErr w:type="spellEnd"/>
             <w:r>
               <w:rPr>
                 <w:rFonts w:ascii="Khmer Mondulkiri" w:hAnsi="Khmer Mondulkiri"/>
@@ -17915,7 +17667,6 @@
                 <w:lang w:val="en-US"/>
               </w:rPr>
             </w:pPr>
-            <w:proofErr w:type="spellStart"/>
             <w:r>
               <w:rPr>
                 <w:rFonts w:ascii="Khmer Mondulkiri" w:hAnsi="Khmer Mondulkiri"/>
@@ -17924,7 +17675,6 @@
               </w:rPr>
               <w:t>AltGr</w:t>
             </w:r>
-            <w:proofErr w:type="spellEnd"/>
             <w:r>
               <w:rPr>
                 <w:rFonts w:ascii="Khmer Mondulkiri" w:hAnsi="Khmer Mondulkiri"/>
@@ -18026,7 +17776,6 @@
                 <w:lang w:val="en-US"/>
               </w:rPr>
             </w:pPr>
-            <w:proofErr w:type="spellStart"/>
             <w:r>
               <w:rPr>
                 <w:rFonts w:ascii="Khmer Mondulkiri" w:hAnsi="Khmer Mondulkiri"/>
@@ -18035,7 +17784,6 @@
               </w:rPr>
               <w:t>AltGr</w:t>
             </w:r>
-            <w:proofErr w:type="spellEnd"/>
             <w:r>
               <w:rPr>
                 <w:rFonts w:ascii="Khmer Mondulkiri" w:hAnsi="Khmer Mondulkiri"/>
@@ -18120,7 +17868,6 @@
                 <w:lang w:val="en-US"/>
               </w:rPr>
             </w:pPr>
-            <w:proofErr w:type="spellStart"/>
             <w:r>
               <w:rPr>
                 <w:rFonts w:ascii="Khmer Mondulkiri" w:hAnsi="Khmer Mondulkiri"/>
@@ -18129,25 +17876,14 @@
               </w:rPr>
               <w:t>AltGr</w:t>
             </w:r>
-            <w:proofErr w:type="spellEnd"/>
-            <w:r>
-              <w:rPr>
-                <w:rFonts w:ascii="Khmer Mondulkiri" w:hAnsi="Khmer Mondulkiri"/>
-                <w:sz w:val="20"/>
-                <w:lang w:val="en-US"/>
-              </w:rPr>
-              <w:t xml:space="preserve"> </w:t>
-            </w:r>
-            <w:proofErr w:type="gramStart"/>
-            <w:r>
-              <w:rPr>
-                <w:rFonts w:ascii="Khmer Mondulkiri" w:hAnsi="Khmer Mondulkiri"/>
-                <w:sz w:val="20"/>
-                <w:lang w:val="en-US"/>
-              </w:rPr>
-              <w:t>Shift ]</w:t>
-            </w:r>
-            <w:proofErr w:type="gramEnd"/>
+            <w:r>
+              <w:rPr>
+                <w:rFonts w:ascii="Khmer Mondulkiri" w:hAnsi="Khmer Mondulkiri"/>
+                <w:sz w:val="20"/>
+                <w:lang w:val="en-US"/>
+              </w:rPr>
+              <w:t xml:space="preserve"> Shift ]</w:t>
+            </w:r>
           </w:p>
         </w:tc>
         <w:tc>
@@ -18241,7 +17977,6 @@
                 <w:lang w:val="en-US"/>
               </w:rPr>
             </w:pPr>
-            <w:proofErr w:type="spellStart"/>
             <w:r>
               <w:rPr>
                 <w:rFonts w:ascii="Khmer Mondulkiri" w:hAnsi="Khmer Mondulkiri"/>
@@ -18250,7 +17985,6 @@
               </w:rPr>
               <w:t>AltGr</w:t>
             </w:r>
-            <w:proofErr w:type="spellEnd"/>
             <w:r>
               <w:rPr>
                 <w:rFonts w:ascii="Khmer Mondulkiri" w:hAnsi="Khmer Mondulkiri"/>
@@ -18335,7 +18069,6 @@
                 <w:lang w:val="en-US"/>
               </w:rPr>
             </w:pPr>
-            <w:proofErr w:type="spellStart"/>
             <w:r>
               <w:rPr>
                 <w:rFonts w:ascii="Khmer Mondulkiri" w:hAnsi="Khmer Mondulkiri"/>
@@ -18344,7 +18077,6 @@
               </w:rPr>
               <w:t>AltGr</w:t>
             </w:r>
-            <w:proofErr w:type="spellEnd"/>
             <w:r>
               <w:rPr>
                 <w:rFonts w:ascii="Khmer Mondulkiri" w:hAnsi="Khmer Mondulkiri"/>
@@ -18446,7 +18178,6 @@
                 <w:lang w:val="en-US"/>
               </w:rPr>
             </w:pPr>
-            <w:proofErr w:type="spellStart"/>
             <w:r>
               <w:rPr>
                 <w:rFonts w:ascii="Khmer Mondulkiri" w:hAnsi="Khmer Mondulkiri"/>
@@ -18455,7 +18186,6 @@
               </w:rPr>
               <w:t>AltGr</w:t>
             </w:r>
-            <w:proofErr w:type="spellEnd"/>
             <w:r>
               <w:rPr>
                 <w:rFonts w:ascii="Khmer Mondulkiri" w:hAnsi="Khmer Mondulkiri"/>
@@ -18541,7 +18271,6 @@
                 <w:lang w:val="en-US"/>
               </w:rPr>
             </w:pPr>
-            <w:proofErr w:type="spellStart"/>
             <w:r>
               <w:rPr>
                 <w:rFonts w:ascii="Khmer Mondulkiri" w:hAnsi="Khmer Mondulkiri"/>
@@ -18550,7 +18279,6 @@
               </w:rPr>
               <w:t>AltGr</w:t>
             </w:r>
-            <w:proofErr w:type="spellEnd"/>
             <w:r>
               <w:rPr>
                 <w:rFonts w:ascii="Khmer Mondulkiri" w:hAnsi="Khmer Mondulkiri"/>
@@ -18652,7 +18380,6 @@
                 <w:lang w:val="en-US"/>
               </w:rPr>
             </w:pPr>
-            <w:proofErr w:type="spellStart"/>
             <w:r>
               <w:rPr>
                 <w:rFonts w:ascii="Khmer Mondulkiri" w:hAnsi="Khmer Mondulkiri"/>
@@ -18661,7 +18388,6 @@
               </w:rPr>
               <w:t>AltGr</w:t>
             </w:r>
-            <w:proofErr w:type="spellEnd"/>
             <w:r>
               <w:rPr>
                 <w:rFonts w:ascii="Khmer Mondulkiri" w:hAnsi="Khmer Mondulkiri"/>
@@ -18746,7 +18472,6 @@
                 <w:lang w:val="en-US"/>
               </w:rPr>
             </w:pPr>
-            <w:proofErr w:type="spellStart"/>
             <w:r>
               <w:rPr>
                 <w:rFonts w:ascii="Khmer Mondulkiri" w:hAnsi="Khmer Mondulkiri"/>
@@ -18755,7 +18480,6 @@
               </w:rPr>
               <w:t>AltGr</w:t>
             </w:r>
-            <w:proofErr w:type="spellEnd"/>
             <w:r>
               <w:rPr>
                 <w:rFonts w:ascii="Khmer Mondulkiri" w:hAnsi="Khmer Mondulkiri"/>
@@ -18857,7 +18581,6 @@
                 <w:lang w:val="en-US"/>
               </w:rPr>
             </w:pPr>
-            <w:proofErr w:type="spellStart"/>
             <w:r>
               <w:rPr>
                 <w:rFonts w:ascii="Khmer Mondulkiri" w:hAnsi="Khmer Mondulkiri"/>
@@ -18866,25 +18589,14 @@
               </w:rPr>
               <w:t>AltGr</w:t>
             </w:r>
-            <w:proofErr w:type="spellEnd"/>
-            <w:r>
-              <w:rPr>
-                <w:rFonts w:ascii="Khmer Mondulkiri" w:hAnsi="Khmer Mondulkiri"/>
-                <w:sz w:val="20"/>
-                <w:lang w:val="en-US"/>
-              </w:rPr>
-              <w:t xml:space="preserve"> </w:t>
-            </w:r>
-            <w:proofErr w:type="gramStart"/>
-            <w:r>
-              <w:rPr>
-                <w:rFonts w:ascii="Khmer Mondulkiri" w:hAnsi="Khmer Mondulkiri"/>
-                <w:sz w:val="20"/>
-                <w:lang w:val="en-US"/>
-              </w:rPr>
-              <w:t>Shift ,</w:t>
-            </w:r>
-            <w:proofErr w:type="gramEnd"/>
+            <w:r>
+              <w:rPr>
+                <w:rFonts w:ascii="Khmer Mondulkiri" w:hAnsi="Khmer Mondulkiri"/>
+                <w:sz w:val="20"/>
+                <w:lang w:val="en-US"/>
+              </w:rPr>
+              <w:t xml:space="preserve"> Shift ,</w:t>
+            </w:r>
           </w:p>
         </w:tc>
       </w:tr>
@@ -18961,7 +18673,6 @@
                 <w:lang w:val="en-US"/>
               </w:rPr>
             </w:pPr>
-            <w:proofErr w:type="spellStart"/>
             <w:r>
               <w:rPr>
                 <w:rFonts w:ascii="Khmer Mondulkiri" w:hAnsi="Khmer Mondulkiri"/>
@@ -18970,7 +18681,6 @@
               </w:rPr>
               <w:t>AltGr</w:t>
             </w:r>
-            <w:proofErr w:type="spellEnd"/>
             <w:r>
               <w:rPr>
                 <w:rFonts w:ascii="Khmer Mondulkiri" w:hAnsi="Khmer Mondulkiri"/>
@@ -19072,7 +18782,6 @@
                 <w:lang w:val="en-US"/>
               </w:rPr>
             </w:pPr>
-            <w:proofErr w:type="spellStart"/>
             <w:r>
               <w:rPr>
                 <w:rFonts w:ascii="Khmer Mondulkiri" w:hAnsi="Khmer Mondulkiri"/>
@@ -19081,32 +18790,13 @@
               </w:rPr>
               <w:t>AltGr</w:t>
             </w:r>
-            <w:proofErr w:type="spellEnd"/>
-            <w:r>
-              <w:rPr>
-                <w:rFonts w:ascii="Khmer Mondulkiri" w:hAnsi="Khmer Mondulkiri"/>
-                <w:sz w:val="20"/>
-                <w:lang w:val="en-US"/>
-              </w:rPr>
-              <w:t xml:space="preserve"> </w:t>
-            </w:r>
-            <w:proofErr w:type="gramStart"/>
-            <w:r>
-              <w:rPr>
-                <w:rFonts w:ascii="Khmer Mondulkiri" w:hAnsi="Khmer Mondulkiri"/>
-                <w:sz w:val="20"/>
-                <w:lang w:val="en-US"/>
-              </w:rPr>
-              <w:t>Shift .</w:t>
-            </w:r>
-            <w:proofErr w:type="gramEnd"/>
-            <w:r>
-              <w:rPr>
-                <w:rFonts w:ascii="Khmer Mondulkiri" w:hAnsi="Khmer Mondulkiri"/>
-                <w:sz w:val="20"/>
-                <w:lang w:val="en-US"/>
-              </w:rPr>
-              <w:t xml:space="preserve"> </w:t>
+            <w:r>
+              <w:rPr>
+                <w:rFonts w:ascii="Khmer Mondulkiri" w:hAnsi="Khmer Mondulkiri"/>
+                <w:sz w:val="20"/>
+                <w:lang w:val="en-US"/>
+              </w:rPr>
+              <w:t xml:space="preserve"> Shift . </w:t>
             </w:r>
           </w:p>
         </w:tc>
@@ -19139,7 +18829,7 @@
         </w:rPr>
         <w:tab/>
       </w:r>
-      <w:bookmarkStart w:id="17" w:name="_Toc496193790"/>
+      <w:bookmarkStart w:id="16" w:name="_Toc496193790"/>
       <w:r>
         <w:rPr>
           <w:rFonts w:ascii="Khmer Mondulkiri" w:hAnsi="Khmer Mondulkiri" w:cs="Khmer Mondulkiri" w:hint="cs"/>
@@ -19150,7 +18840,7 @@
         </w:rPr>
         <w:t>តួ​អក្សរ​បុរាណ(លែង​ប្រើ)</w:t>
       </w:r>
-      <w:bookmarkEnd w:id="17"/>
+      <w:bookmarkEnd w:id="16"/>
       <w:r>
         <w:rPr>
           <w:sz w:val="20"/>
@@ -19299,7 +18989,6 @@
                 <w:lang w:val="en-US"/>
               </w:rPr>
             </w:pPr>
-            <w:proofErr w:type="spellStart"/>
             <w:r>
               <w:rPr>
                 <w:rFonts w:ascii="Khmer Mondulkiri" w:hAnsi="Khmer Mondulkiri"/>
@@ -19308,7 +18997,6 @@
               </w:rPr>
               <w:t>AltGr</w:t>
             </w:r>
-            <w:proofErr w:type="spellEnd"/>
             <w:r>
               <w:rPr>
                 <w:rFonts w:ascii="Khmer Mondulkiri" w:hAnsi="Khmer Mondulkiri"/>
@@ -19393,7 +19081,6 @@
                 <w:lang w:val="en-US"/>
               </w:rPr>
             </w:pPr>
-            <w:proofErr w:type="spellStart"/>
             <w:r>
               <w:rPr>
                 <w:rFonts w:ascii="Khmer Mondulkiri" w:hAnsi="Khmer Mondulkiri"/>
@@ -19402,7 +19089,6 @@
               </w:rPr>
               <w:t>AltGr</w:t>
             </w:r>
-            <w:proofErr w:type="spellEnd"/>
             <w:r>
               <w:rPr>
                 <w:rFonts w:ascii="Khmer Mondulkiri" w:hAnsi="Khmer Mondulkiri"/>
@@ -19487,7 +19173,6 @@
                 <w:lang w:val="en-US"/>
               </w:rPr>
             </w:pPr>
-            <w:proofErr w:type="spellStart"/>
             <w:r>
               <w:rPr>
                 <w:rFonts w:ascii="Khmer Mondulkiri" w:hAnsi="Khmer Mondulkiri"/>
@@ -19496,7 +19181,6 @@
               </w:rPr>
               <w:t>AltGr</w:t>
             </w:r>
-            <w:proofErr w:type="spellEnd"/>
             <w:r>
               <w:rPr>
                 <w:rFonts w:ascii="Khmer Mondulkiri" w:hAnsi="Khmer Mondulkiri"/>
@@ -19581,7 +19265,6 @@
                 <w:lang w:val="en-US"/>
               </w:rPr>
             </w:pPr>
-            <w:proofErr w:type="spellStart"/>
             <w:r>
               <w:rPr>
                 <w:rFonts w:ascii="Khmer Mondulkiri" w:hAnsi="Khmer Mondulkiri"/>
@@ -19590,7 +19273,6 @@
               </w:rPr>
               <w:t>AltGr</w:t>
             </w:r>
-            <w:proofErr w:type="spellEnd"/>
             <w:r>
               <w:rPr>
                 <w:rFonts w:ascii="Khmer Mondulkiri" w:hAnsi="Khmer Mondulkiri"/>
@@ -19675,7 +19357,6 @@
                 <w:lang w:val="en-US"/>
               </w:rPr>
             </w:pPr>
-            <w:proofErr w:type="spellStart"/>
             <w:r>
               <w:rPr>
                 <w:rFonts w:ascii="Khmer Mondulkiri" w:hAnsi="Khmer Mondulkiri"/>
@@ -19684,7 +19365,6 @@
               </w:rPr>
               <w:t>AltGr</w:t>
             </w:r>
-            <w:proofErr w:type="spellEnd"/>
             <w:r>
               <w:rPr>
                 <w:rFonts w:ascii="Khmer Mondulkiri" w:hAnsi="Khmer Mondulkiri"/>
@@ -19780,7 +19460,6 @@
                 <w:lang w:val="en-US"/>
               </w:rPr>
             </w:pPr>
-            <w:proofErr w:type="spellStart"/>
             <w:r>
               <w:rPr>
                 <w:rFonts w:ascii="Khmer Mondulkiri" w:hAnsi="Khmer Mondulkiri"/>
@@ -19789,7 +19468,6 @@
               </w:rPr>
               <w:t>AltGr</w:t>
             </w:r>
-            <w:proofErr w:type="spellEnd"/>
             <w:r>
               <w:rPr>
                 <w:rFonts w:ascii="Khmer Mondulkiri" w:hAnsi="Khmer Mondulkiri"/>
@@ -19874,7 +19552,6 @@
                 <w:lang w:val="en-US"/>
               </w:rPr>
             </w:pPr>
-            <w:proofErr w:type="spellStart"/>
             <w:r>
               <w:rPr>
                 <w:rFonts w:ascii="Khmer Mondulkiri" w:hAnsi="Khmer Mondulkiri"/>
@@ -19883,7 +19560,6 @@
               </w:rPr>
               <w:t>AltGr</w:t>
             </w:r>
-            <w:proofErr w:type="spellEnd"/>
             <w:r>
               <w:rPr>
                 <w:rFonts w:ascii="Khmer Mondulkiri" w:hAnsi="Khmer Mondulkiri"/>
@@ -19922,7 +19598,7 @@
         </w:rPr>
         <w:tab/>
       </w:r>
-      <w:bookmarkStart w:id="18" w:name="_Toc496193791"/>
+      <w:bookmarkStart w:id="17" w:name="_Toc496193791"/>
       <w:r>
         <w:rPr>
           <w:rFonts w:ascii="Khmer Mondulkiri" w:hAnsi="Khmer Mondulkiri" w:cs="Khmer Mondulkiri" w:hint="cs"/>
@@ -19933,7 +19609,7 @@
         </w:rPr>
         <w:t>ការ​ភ្ជាប់​ និង ដំណក​ឃ្លា</w:t>
       </w:r>
-      <w:bookmarkEnd w:id="18"/>
+      <w:bookmarkEnd w:id="17"/>
     </w:p>
     <w:tbl>
       <w:tblPr>
@@ -20476,7 +20152,7 @@
           <w:lang w:val="en-US"/>
         </w:rPr>
       </w:pPr>
-      <w:bookmarkStart w:id="19" w:name="_Toc496193792"/>
+      <w:bookmarkStart w:id="18" w:name="_Toc496193792"/>
       <w:r>
         <w:rPr>
           <w:rFonts w:ascii="Khmer Mondulkiri" w:hAnsi="Khmer Mondulkiri" w:cs="Khmer Mondulkiri"/>
@@ -20489,7 +20165,7 @@
         </w:rPr>
         <w:t>ការ​វាយ​អក្សរ​ខ្មែរ</w:t>
       </w:r>
-      <w:bookmarkEnd w:id="19"/>
+      <w:bookmarkEnd w:id="18"/>
     </w:p>
     <w:p>
       <w:pPr>
@@ -20532,25 +20208,7 @@
           <w:sz w:val="20"/>
           <w:lang w:val="en-US"/>
         </w:rPr>
-        <w:t xml:space="preserve">(Khmer </w:t>
-      </w:r>
-      <w:proofErr w:type="spellStart"/>
-      <w:r>
-        <w:rPr>
-          <w:rFonts w:ascii="Khmer Mondulkiri" w:hAnsi="Khmer Mondulkiri"/>
-          <w:sz w:val="20"/>
-          <w:lang w:val="en-US"/>
-        </w:rPr>
-        <w:t>NiDA</w:t>
-      </w:r>
-      <w:proofErr w:type="spellEnd"/>
-      <w:r>
-        <w:rPr>
-          <w:rFonts w:ascii="Khmer Mondulkiri" w:hAnsi="Khmer Mondulkiri"/>
-          <w:sz w:val="20"/>
-          <w:lang w:val="en-US"/>
-        </w:rPr>
-        <w:t>)</w:t>
+        <w:t>(Khmer NiDA)</w:t>
       </w:r>
       <w:r>
         <w:rPr>
@@ -20701,7 +20359,7 @@
           <w:lang w:val="en-US"/>
         </w:rPr>
       </w:pPr>
-      <w:bookmarkStart w:id="20" w:name="_Toc496193793"/>
+      <w:bookmarkStart w:id="19" w:name="_Toc496193793"/>
       <w:r>
         <w:rPr>
           <w:rFonts w:ascii="Khmer Mondulkiri" w:hAnsi="Khmer Mondulkiri" w:cs="Khmer Mondulkiri" w:hint="cs"/>
@@ -20726,7 +20384,7 @@
         </w:rPr>
         <w:t>ន</w:t>
       </w:r>
-      <w:bookmarkEnd w:id="20"/>
+      <w:bookmarkEnd w:id="19"/>
     </w:p>
     <w:p>
       <w:pPr>
@@ -20793,7 +20451,7 @@
         </w:rPr>
         <w:tab/>
       </w:r>
-      <w:bookmarkStart w:id="21" w:name="_Toc496193794"/>
+      <w:bookmarkStart w:id="20" w:name="_Toc496193794"/>
       <w:r>
         <w:rPr>
           <w:rFonts w:ascii="Khmer Mondulkiri" w:hAnsi="Khmer Mondulkiri" w:cs="Khmer Mondulkiri"/>
@@ -20829,7 +20487,7 @@
         </w:rPr>
         <w:t>ស្រៈ</w:t>
       </w:r>
-      <w:bookmarkEnd w:id="21"/>
+      <w:bookmarkEnd w:id="20"/>
     </w:p>
     <w:p>
       <w:pPr>
@@ -21106,7 +20764,7 @@
         </w:rPr>
         <w:tab/>
       </w:r>
-      <w:bookmarkStart w:id="22" w:name="_Toc496193795"/>
+      <w:bookmarkStart w:id="21" w:name="_Toc496193795"/>
       <w:r>
         <w:rPr>
           <w:rFonts w:ascii="Khmer Mondulkiri" w:hAnsi="Khmer Mondulkiri" w:cs="Khmer Mondulkiri"/>
@@ -21153,7 +20811,7 @@
         </w:rPr>
         <w:t>[U+17D2] [U+179A]</w:t>
       </w:r>
-      <w:bookmarkEnd w:id="22"/>
+      <w:bookmarkEnd w:id="21"/>
     </w:p>
     <w:p>
       <w:pPr>
@@ -21459,7 +21117,7 @@
         </w:rPr>
         <w:tab/>
       </w:r>
-      <w:bookmarkStart w:id="23" w:name="_Toc496193796"/>
+      <w:bookmarkStart w:id="22" w:name="_Toc496193796"/>
       <w:r>
         <w:rPr>
           <w:rFonts w:ascii="Khmer Mondulkiri" w:hAnsi="Khmer Mondulkiri" w:cs="Khmer Mondulkiri"/>
@@ -21505,6 +21163,201 @@
           <w:lang w:val="en-US"/>
         </w:rPr>
         <w:t xml:space="preserve"> + </w:t>
+      </w:r>
+      <w:r>
+        <w:rPr>
+          <w:rFonts w:ascii="Khmer Mondulkiri" w:hAnsi="Khmer Mondulkiri" w:cs="Khmer Mondulkiri"/>
+          <w:b/>
+          <w:bCs/>
+          <w:sz w:val="20"/>
+          <w:szCs w:val="20"/>
+          <w:cs/>
+          <w:lang w:val="en-US"/>
+        </w:rPr>
+        <w:t>ស្រៈ</w:t>
+      </w:r>
+      <w:bookmarkEnd w:id="22"/>
+    </w:p>
+    <w:p>
+      <w:pPr>
+        <w:rPr>
+          <w:rFonts w:ascii="Khmer UI" w:hAnsi="Khmer UI" w:cs="Khmer UI"/>
+          <w:lang w:val="en-US"/>
+        </w:rPr>
+      </w:pPr>
+      <w:r>
+        <w:rPr>
+          <w:rFonts w:ascii="Khmer Mondulkiri" w:hAnsi="Khmer Mondulkiri"/>
+          <w:cs/>
+          <w:lang w:val="en-US"/>
+        </w:rPr>
+        <w:t>នេះ​ជា​ក</w:t>
+      </w:r>
+      <w:r>
+        <w:rPr>
+          <w:rFonts w:ascii="Khmer Mondulkiri" w:hAnsi="Khmer Mondulkiri" w:hint="cs"/>
+          <w:cs/>
+          <w:lang w:val="en-US"/>
+        </w:rPr>
+        <w:t>រណី​ដែល​លំដាប់លំដោយ​​តួ​អក្សរមិន​ប្រាកដ​ប្រជា​ក្នុង​យូនីកូដ​ស្តង់​ដា។ យូនីកូដ​ស្តង់​ដាជំនាន់​៤.០​និង​លើស​ពី​នេះ​ឱ្យ​ដាក់​វណ្ណយុត្ត​ប្ដូរ​មូល​ភេទ​នៅ​ចន្លោះ​រវាង​ព្យញ្ជនៈ​និង​ជើង ប៉ុន្តែ​យូនីកូដ​ស្តង់ដា​៣.០​ឱ្យ​ដាក់​បន្ទាប់​ពី​ជើង។ ក្ដារ​ចុច​ខ្មែរ​អង្គរ​យល់​ស្រប​នឹង​យូនីកូដ​ស្តង់​ដា​៣.០ ហើយ​យក​លំដាប់​លំដោយ​នោះ​មក​ធ្វើ​ជា​បទដ្ឋាន។ បើ​គេ​វាយ​វណ្ណយុត្ត​ប្ដូរ​មូលភេទ​មុន​ដាក់​ជើង នោះ​លំដាប់​លំដោយ​នេះ​នឹង​ត្រូវ​បាន​ប្ដូរ​​ដោយ​គ្មាន​ការ​រំខាន។</w:t>
+      </w:r>
+    </w:p>
+    <w:p>
+      <w:pPr>
+        <w:rPr>
+          <w:rFonts w:ascii="Khmer Mondulkiri" w:hAnsi="Khmer Mondulkiri"/>
+          <w:sz w:val="20"/>
+          <w:cs/>
+          <w:lang w:val="en-US"/>
+        </w:rPr>
+      </w:pPr>
+      <w:r>
+        <w:rPr>
+          <w:rFonts w:ascii="Khmer Mondulkiri" w:hAnsi="Khmer Mondulkiri"/>
+          <w:sz w:val="24"/>
+          <w:szCs w:val="24"/>
+          <w:cs/>
+          <w:lang w:val="en-US"/>
+        </w:rPr>
+        <w:tab/>
+      </w:r>
+      <w:r>
+        <w:rPr>
+          <w:rFonts w:ascii="Khmer Mondulkiri" w:hAnsi="Khmer Mondulkiri"/>
+          <w:sz w:val="20"/>
+          <w:cs/>
+          <w:lang w:val="en-US"/>
+        </w:rPr>
+        <w:t xml:space="preserve">ម </w:t>
+      </w:r>
+      <w:r>
+        <w:rPr>
+          <w:rFonts w:ascii="Khmer Mondulkiri" w:hAnsi="Khmer Mondulkiri"/>
+          <w:sz w:val="20"/>
+          <w:highlight w:val="lightGray"/>
+          <w:cs/>
+          <w:lang w:val="en-US"/>
+        </w:rPr>
+        <w:t>៉ ្យ</w:t>
+      </w:r>
+      <w:r>
+        <w:rPr>
+          <w:rFonts w:ascii="Khmer Mondulkiri" w:hAnsi="Khmer Mondulkiri"/>
+          <w:sz w:val="20"/>
+          <w:cs/>
+          <w:lang w:val="en-US"/>
+        </w:rPr>
+        <w:t xml:space="preserve"> ា ង </w:t>
+      </w:r>
+      <w:r>
+        <w:rPr>
+          <w:rFonts w:ascii="Khmer Mondulkiri" w:hAnsi="Khmer Mondulkiri"/>
+          <w:sz w:val="20"/>
+          <w:lang w:val="en-US"/>
+        </w:rPr>
+        <w:sym w:font="Symbol" w:char="F0DE"/>
+      </w:r>
+      <w:r>
+        <w:rPr>
+          <w:rFonts w:ascii="Khmer Mondulkiri" w:hAnsi="Khmer Mondulkiri"/>
+          <w:sz w:val="20"/>
+          <w:lang w:val="en-US"/>
+        </w:rPr>
+        <w:t xml:space="preserve"> </w:t>
+      </w:r>
+      <w:r>
+        <w:rPr>
+          <w:rFonts w:ascii="Khmer Mondulkiri" w:hAnsi="Khmer Mondulkiri"/>
+          <w:sz w:val="20"/>
+          <w:cs/>
+          <w:lang w:val="en-US"/>
+        </w:rPr>
+        <w:t xml:space="preserve">ម </w:t>
+      </w:r>
+      <w:r>
+        <w:rPr>
+          <w:rFonts w:ascii="Khmer Mondulkiri" w:hAnsi="Khmer Mondulkiri"/>
+          <w:sz w:val="20"/>
+          <w:highlight w:val="lightGray"/>
+          <w:cs/>
+          <w:lang w:val="en-US"/>
+        </w:rPr>
+        <w:t>្យ ៉</w:t>
+      </w:r>
+      <w:r>
+        <w:rPr>
+          <w:rFonts w:ascii="Khmer Mondulkiri" w:hAnsi="Khmer Mondulkiri"/>
+          <w:sz w:val="20"/>
+          <w:cs/>
+          <w:lang w:val="en-US"/>
+        </w:rPr>
+        <w:t xml:space="preserve"> ា ង</w:t>
+      </w:r>
+    </w:p>
+    <w:p>
+      <w:pPr>
+        <w:rPr>
+          <w:rFonts w:asciiTheme="majorHAnsi" w:eastAsiaTheme="majorEastAsia" w:hAnsiTheme="majorHAnsi" w:cstheme="majorBidi"/>
+          <w:color w:val="1F3763" w:themeColor="accent1" w:themeShade="7F"/>
+          <w:sz w:val="24"/>
+          <w:szCs w:val="39"/>
+          <w:lang w:val="en-US"/>
+        </w:rPr>
+      </w:pPr>
+      <w:r>
+        <w:rPr>
+          <w:lang w:val="en-US"/>
+        </w:rPr>
+        <w:br w:type="page"/>
+      </w:r>
+    </w:p>
+    <w:p>
+      <w:pPr>
+        <w:pStyle w:val="Heading3"/>
+        <w:rPr>
+          <w:rFonts w:ascii="Khmer Mondulkiri" w:hAnsi="Khmer Mondulkiri" w:cs="Khmer Mondulkiri"/>
+          <w:b/>
+          <w:bCs/>
+          <w:sz w:val="20"/>
+          <w:szCs w:val="20"/>
+          <w:lang w:val="en-US"/>
+        </w:rPr>
+      </w:pPr>
+      <w:r>
+        <w:rPr>
+          <w:rFonts w:ascii="Khmer Mondulkiri" w:hAnsi="Khmer Mondulkiri" w:cs="Khmer Mondulkiri"/>
+          <w:b/>
+          <w:bCs/>
+          <w:sz w:val="20"/>
+          <w:szCs w:val="20"/>
+          <w:lang w:val="en-US"/>
+        </w:rPr>
+        <w:lastRenderedPageBreak/>
+        <w:tab/>
+      </w:r>
+      <w:bookmarkStart w:id="23" w:name="_Toc496193797"/>
+      <w:r>
+        <w:rPr>
+          <w:rFonts w:ascii="Khmer Mondulkiri" w:hAnsi="Khmer Mondulkiri" w:cs="Khmer Mondulkiri"/>
+          <w:b/>
+          <w:bCs/>
+          <w:sz w:val="20"/>
+          <w:szCs w:val="20"/>
+          <w:cs/>
+          <w:lang w:val="en-US"/>
+        </w:rPr>
+        <w:t xml:space="preserve">វណ្ណយុត្ត​ប្ដូរ​មូលភេទ </w:t>
+      </w:r>
+      <w:r>
+        <w:rPr>
+          <w:rFonts w:ascii="Khmer Mondulkiri" w:hAnsi="Khmer Mondulkiri" w:cs="Khmer Mondulkiri"/>
+          <w:b/>
+          <w:bCs/>
+          <w:sz w:val="20"/>
+          <w:szCs w:val="20"/>
+          <w:lang w:val="en-US"/>
+        </w:rPr>
+        <w:t xml:space="preserve">+ </w:t>
       </w:r>
       <w:r>
         <w:rPr>
@@ -21523,41 +21376,11 @@
     <w:p>
       <w:pPr>
         <w:rPr>
-          <w:rFonts w:ascii="Khmer UI" w:hAnsi="Khmer UI" w:cs="Khmer UI"/>
           <w:lang w:val="en-US"/>
         </w:rPr>
       </w:pPr>
       <w:r>
         <w:rPr>
-          <w:rFonts w:ascii="Khmer Mondulkiri" w:hAnsi="Khmer Mondulkiri"/>
-          <w:cs/>
-          <w:lang w:val="en-US"/>
-        </w:rPr>
-        <w:t>នេះ​ជា​ក</w:t>
-      </w:r>
-      <w:r>
-        <w:rPr>
-          <w:rFonts w:ascii="Khmer Mondulkiri" w:hAnsi="Khmer Mondulkiri" w:hint="cs"/>
-          <w:cs/>
-          <w:lang w:val="en-US"/>
-        </w:rPr>
-        <w:t>រណី​ដែល​លំដាប់លំដោយ​​តួ​អក្សរមិន​ប្រាកដ​ប្រជា​ក្នុង​យូនីកូដ​ស្តង់​ដា។ យូនីកូដ​ស្តង់​ដាជំនាន់​៤.០​និង​លើស​ពី​នេះ​ឱ្យ​ដាក់​វណ្ណយុត្ត​ប្ដូរ​មូល​ភេទ​នៅ​ចន្លោះ​រវាង​ព្យញ្ជនៈ​និង​ជើង ប៉ុន្តែ​យូនីកូដ​ស្តង់ដា​៣.០​ឱ្យ​ដាក់​បន្ទាប់​ពី​ជើង។ ក្ដារ​ចុច​ខ្មែរ​អង្គរ​យល់​ស្រប​នឹង​យូនីកូដ​ស្តង់​ដា​៣.០ ហើយ​យក​លំដាប់​លំដោយ​នោះ​មក​ធ្វើ​ជា​បទដ្ឋាន។ បើ​គេ​វាយ​វណ្ណយុត្ត​ប្ដូរ​មូលភេទ​មុន​ដាក់​ជើង នោះ​លំដាប់​លំដោយ​នេះ​នឹង​ត្រូវ​បាន​ប្ដូរ​​ដោយ​គ្មាន​ការ​រំខាន។</w:t>
-      </w:r>
-    </w:p>
-    <w:p>
-      <w:pPr>
-        <w:rPr>
-          <w:rFonts w:ascii="Khmer Mondulkiri" w:hAnsi="Khmer Mondulkiri"/>
-          <w:sz w:val="20"/>
-          <w:cs/>
-          <w:lang w:val="en-US"/>
-        </w:rPr>
-      </w:pPr>
-      <w:r>
-        <w:rPr>
-          <w:rFonts w:ascii="Khmer Mondulkiri" w:hAnsi="Khmer Mondulkiri"/>
-          <w:sz w:val="24"/>
-          <w:szCs w:val="24"/>
           <w:cs/>
           <w:lang w:val="en-US"/>
         </w:rPr>
@@ -21565,92 +21388,19 @@
       </w:r>
       <w:r>
         <w:rPr>
-          <w:rFonts w:ascii="Khmer Mondulkiri" w:hAnsi="Khmer Mondulkiri"/>
-          <w:sz w:val="20"/>
-          <w:cs/>
-          <w:lang w:val="en-US"/>
-        </w:rPr>
-        <w:t xml:space="preserve">ម </w:t>
-      </w:r>
-      <w:r>
-        <w:rPr>
-          <w:rFonts w:ascii="Khmer Mondulkiri" w:hAnsi="Khmer Mondulkiri"/>
-          <w:sz w:val="20"/>
-          <w:highlight w:val="lightGray"/>
-          <w:cs/>
-          <w:lang w:val="en-US"/>
-        </w:rPr>
-        <w:t>៉ ្យ</w:t>
-      </w:r>
-      <w:r>
-        <w:rPr>
-          <w:rFonts w:ascii="Khmer Mondulkiri" w:hAnsi="Khmer Mondulkiri"/>
-          <w:sz w:val="20"/>
-          <w:cs/>
-          <w:lang w:val="en-US"/>
-        </w:rPr>
-        <w:t xml:space="preserve"> ា ង </w:t>
-      </w:r>
-      <w:r>
-        <w:rPr>
-          <w:rFonts w:ascii="Khmer Mondulkiri" w:hAnsi="Khmer Mondulkiri"/>
-          <w:sz w:val="20"/>
-          <w:lang w:val="en-US"/>
-        </w:rPr>
-        <w:sym w:font="Symbol" w:char="F0DE"/>
-      </w:r>
-      <w:r>
-        <w:rPr>
-          <w:rFonts w:ascii="Khmer Mondulkiri" w:hAnsi="Khmer Mondulkiri"/>
-          <w:sz w:val="20"/>
-          <w:lang w:val="en-US"/>
-        </w:rPr>
-        <w:t xml:space="preserve"> </w:t>
-      </w:r>
-      <w:r>
-        <w:rPr>
-          <w:rFonts w:ascii="Khmer Mondulkiri" w:hAnsi="Khmer Mondulkiri"/>
-          <w:sz w:val="20"/>
-          <w:cs/>
-          <w:lang w:val="en-US"/>
-        </w:rPr>
-        <w:t xml:space="preserve">ម </w:t>
-      </w:r>
-      <w:r>
-        <w:rPr>
-          <w:rFonts w:ascii="Khmer Mondulkiri" w:hAnsi="Khmer Mondulkiri"/>
-          <w:sz w:val="20"/>
-          <w:highlight w:val="lightGray"/>
-          <w:cs/>
-          <w:lang w:val="en-US"/>
-        </w:rPr>
-        <w:t>្យ ៉</w:t>
-      </w:r>
-      <w:r>
-        <w:rPr>
-          <w:rFonts w:ascii="Khmer Mondulkiri" w:hAnsi="Khmer Mondulkiri"/>
-          <w:sz w:val="20"/>
-          <w:cs/>
-          <w:lang w:val="en-US"/>
-        </w:rPr>
-        <w:t xml:space="preserve"> ា ង</w:t>
-      </w:r>
-    </w:p>
-    <w:p>
-      <w:pPr>
-        <w:rPr>
-          <w:rFonts w:asciiTheme="majorHAnsi" w:eastAsiaTheme="majorEastAsia" w:hAnsiTheme="majorHAnsi" w:cstheme="majorBidi"/>
-          <w:color w:val="1F3763" w:themeColor="accent1" w:themeShade="7F"/>
-          <w:sz w:val="24"/>
-          <w:szCs w:val="39"/>
-          <w:lang w:val="en-US"/>
-        </w:rPr>
-      </w:pPr>
-      <w:r>
-        <w:rPr>
-          <w:lang w:val="en-US"/>
-        </w:rPr>
-        <w:br w:type="page"/>
+          <w:rFonts w:hint="cs"/>
+          <w:cs/>
+          <w:lang w:val="en-US"/>
+        </w:rPr>
+        <w:t>វណ្ណ​យុត្ត​ប្ដូរ​មូល​ភេទ​គួរ​តែ​វាយ​មុន​ស្រៈ។ (សូម​មើល</w:t>
+      </w:r>
+      <w:r>
+        <w:rPr>
+          <w:rFonts w:hint="cs"/>
+          <w:cs/>
+          <w:lang w:val="en-US"/>
+        </w:rPr>
+        <w:t>ចំណុច​ខាង​លើ</w:t>
       </w:r>
     </w:p>
     <w:p>
@@ -21674,10 +21424,9 @@
           <w:szCs w:val="20"/>
           <w:lang w:val="en-US"/>
         </w:rPr>
-        <w:lastRenderedPageBreak/>
         <w:tab/>
       </w:r>
-      <w:bookmarkStart w:id="24" w:name="_Toc496193797"/>
+      <w:bookmarkStart w:id="24" w:name="_Toc496193798"/>
       <w:r>
         <w:rPr>
           <w:rFonts w:ascii="Khmer Mondulkiri" w:hAnsi="Khmer Mondulkiri" w:cs="Khmer Mondulkiri"/>
@@ -21688,7 +21437,7 @@
           <w:cs/>
           <w:lang w:val="en-US"/>
         </w:rPr>
-        <w:t xml:space="preserve">វណ្ណយុត្ត​ប្ដូរ​មូលភេទ </w:t>
+        <w:t>ស្រៈ​មាន​និគហិត</w:t>
       </w:r>
       <w:r>
         <w:rPr>
@@ -21699,19 +21448,18 @@
           <w:szCs w:val="20"/>
           <w:lang w:val="en-US"/>
         </w:rPr>
-        <w:t xml:space="preserve">+ </w:t>
-      </w:r>
-      <w:r>
-        <w:rPr>
-          <w:rFonts w:ascii="Khmer Mondulkiri" w:hAnsi="Khmer Mondulkiri" w:cs="Khmer Mondulkiri"/>
+        <w:t xml:space="preserve"> </w:t>
+      </w:r>
+      <w:r>
+        <w:rPr>
+          <w:rFonts w:ascii="Courier New" w:hAnsi="Courier New" w:cs="Courier New"/>
           <w:b/>
           <w:bCs/>
           <w:sz w:val="20"/>
           <w:szCs w:val="20"/>
-          <w:cs/>
-          <w:lang w:val="en-US"/>
-        </w:rPr>
-        <w:t>ស្រៈ</w:t>
+          <w:lang w:val="en-US"/>
+        </w:rPr>
+        <w:t>[U+17C6]</w:t>
       </w:r>
       <w:bookmarkEnd w:id="24"/>
     </w:p>
@@ -21723,26 +21471,251 @@
       </w:pPr>
       <w:r>
         <w:rPr>
-          <w:cs/>
+          <w:rFonts w:ascii="Khmer Mondulkiri" w:hAnsi="Khmer Mondulkiri" w:hint="cs"/>
+          <w:cs/>
+          <w:lang w:val="en-US"/>
+        </w:rPr>
+        <w:t>យូនីកូដ​ស្តង់​ដា​ចាត់​ទុក​និគហិត​ជា​សញ្ញា ទោះ​បី​ជា​វា​មាន​តួនាទី​ស្រដៀង​ស្រៈនិស្ស័យ​ក៏​ដោយ។ គេ​ច្រើ​ផ្សំ​វា​ជា​មួយ​ស្រៈ​និស្ស័យ ឧទា.</w:t>
+      </w:r>
+      <w:r>
+        <w:rPr>
+          <w:lang w:val="en-US"/>
+        </w:rPr>
+        <w:t xml:space="preserve"> </w:t>
+      </w:r>
+      <w:r>
+        <w:rPr>
+          <w:rFonts w:ascii="Khmer Mondulkiri" w:hAnsi="Khmer Mondulkiri"/>
+          <w:sz w:val="20"/>
+          <w:cs/>
+          <w:lang w:val="en-US"/>
+        </w:rPr>
+        <w:t>ុ</w:t>
+      </w:r>
+      <w:r>
+        <w:rPr>
+          <w:rFonts w:ascii="Courier New" w:hAnsi="Courier New" w:cs="Courier New"/>
+          <w:sz w:val="20"/>
+          <w:lang w:val="en-US"/>
+        </w:rPr>
+        <w:t>[U+17BB]</w:t>
+      </w:r>
+      <w:r>
+        <w:rPr>
+          <w:rFonts w:hint="cs"/>
+          <w:cs/>
+          <w:lang w:val="en-US"/>
+        </w:rPr>
+        <w:t xml:space="preserve"> </w:t>
+      </w:r>
+      <w:r>
+        <w:rPr>
+          <w:rFonts w:ascii="Khmer Mondulkiri" w:hAnsi="Khmer Mondulkiri" w:hint="cs"/>
+          <w:sz w:val="20"/>
+          <w:cs/>
+          <w:lang w:val="en-US"/>
+        </w:rPr>
+        <w:t>ា</w:t>
+      </w:r>
+      <w:r>
+        <w:rPr>
+          <w:rFonts w:ascii="Courier New" w:hAnsi="Courier New" w:cs="Courier New"/>
+          <w:sz w:val="20"/>
+          <w:lang w:val="en-US"/>
+        </w:rPr>
+        <w:t>[U+17B6]</w:t>
+      </w:r>
+      <w:r>
+        <w:rPr>
+          <w:rFonts w:ascii="Khmer Mondulkiri" w:hAnsi="Khmer Mondulkiri"/>
+          <w:lang w:val="en-US"/>
+        </w:rPr>
+        <w:t xml:space="preserve"> </w:t>
+      </w:r>
+      <w:r>
+        <w:rPr>
+          <w:rFonts w:ascii="Khmer Mondulkiri" w:hAnsi="Khmer Mondulkiri"/>
+          <w:cs/>
+          <w:lang w:val="en-US"/>
+        </w:rPr>
+        <w:t>ហើយ​វា​ត្រូវ​នៅ​ទី​តាំង​បន្ទាប់​ពី​ស្រៈទាំង​​នេះ។</w:t>
+      </w:r>
+    </w:p>
+    <w:p>
+      <w:pPr>
+        <w:rPr>
+          <w:sz w:val="20"/>
+          <w:cs/>
+          <w:lang w:val="en-US"/>
+        </w:rPr>
+      </w:pPr>
+      <w:r>
+        <w:rPr>
           <w:lang w:val="en-US"/>
         </w:rPr>
         <w:tab/>
       </w:r>
       <w:r>
         <w:rPr>
-          <w:rFonts w:hint="cs"/>
-          <w:cs/>
-          <w:lang w:val="en-US"/>
-        </w:rPr>
-        <w:t>វណ្ណ​យុត្ត​ប្ដូរ​មូល​ភេទ​គួរ​តែ​វាយ​មុន​ស្រៈ។ (សូម​មើល</w:t>
-      </w:r>
-      <w:r>
-        <w:rPr>
-          <w:rFonts w:hint="cs"/>
-          <w:cs/>
-          <w:lang w:val="en-US"/>
-        </w:rPr>
-        <w:t>ចំណុច​ខាង​លើ</w:t>
+          <w:rFonts w:ascii="Khmer Mondulkiri" w:hAnsi="Khmer Mondulkiri" w:hint="cs"/>
+          <w:sz w:val="20"/>
+          <w:cs/>
+          <w:lang w:val="en-US"/>
+        </w:rPr>
+        <w:t xml:space="preserve">ក </w:t>
+      </w:r>
+      <w:r>
+        <w:rPr>
+          <w:rFonts w:ascii="Khmer Mondulkiri" w:hAnsi="Khmer Mondulkiri" w:hint="cs"/>
+          <w:sz w:val="20"/>
+          <w:highlight w:val="lightGray"/>
+          <w:cs/>
+          <w:lang w:val="en-US"/>
+        </w:rPr>
+        <w:t>ំ ុ</w:t>
+      </w:r>
+      <w:r>
+        <w:rPr>
+          <w:rFonts w:ascii="Khmer Mondulkiri" w:hAnsi="Khmer Mondulkiri"/>
+          <w:sz w:val="20"/>
+          <w:cs/>
+          <w:lang w:val="en-US"/>
+        </w:rPr>
+        <w:t xml:space="preserve"> </w:t>
+      </w:r>
+      <w:r>
+        <w:rPr>
+          <w:rFonts w:ascii="Khmer Mondulkiri" w:hAnsi="Khmer Mondulkiri"/>
+          <w:sz w:val="20"/>
+          <w:cs/>
+          <w:lang w:val="en-US"/>
+        </w:rPr>
+        <w:tab/>
+      </w:r>
+      <w:r>
+        <w:rPr>
+          <w:rFonts w:ascii="Khmer Mondulkiri" w:hAnsi="Khmer Mondulkiri"/>
+          <w:sz w:val="20"/>
+          <w:lang w:val="en-US"/>
+        </w:rPr>
+        <w:sym w:font="Symbol" w:char="F0DE"/>
+      </w:r>
+      <w:r>
+        <w:rPr>
+          <w:rFonts w:ascii="Khmer Mondulkiri" w:hAnsi="Khmer Mondulkiri"/>
+          <w:sz w:val="20"/>
+          <w:lang w:val="en-US"/>
+        </w:rPr>
+        <w:t xml:space="preserve"> </w:t>
+      </w:r>
+      <w:r>
+        <w:rPr>
+          <w:rFonts w:ascii="Khmer Mondulkiri" w:hAnsi="Khmer Mondulkiri" w:hint="cs"/>
+          <w:sz w:val="20"/>
+          <w:cs/>
+          <w:lang w:val="en-US"/>
+        </w:rPr>
+        <w:t xml:space="preserve">ក </w:t>
+      </w:r>
+      <w:r>
+        <w:rPr>
+          <w:rFonts w:ascii="Khmer Mondulkiri" w:hAnsi="Khmer Mondulkiri" w:hint="cs"/>
+          <w:sz w:val="20"/>
+          <w:highlight w:val="lightGray"/>
+          <w:cs/>
+          <w:lang w:val="en-US"/>
+        </w:rPr>
+        <w:t>ុ ំ</w:t>
+      </w:r>
+      <w:r>
+        <w:rPr>
+          <w:rFonts w:ascii="Khmer Mondulkiri" w:hAnsi="Khmer Mondulkiri"/>
+          <w:sz w:val="20"/>
+          <w:cs/>
+          <w:lang w:val="en-US"/>
+        </w:rPr>
+        <w:br/>
+      </w:r>
+      <w:r>
+        <w:rPr>
+          <w:rFonts w:ascii="Khmer Mondulkiri" w:hAnsi="Khmer Mondulkiri"/>
+          <w:sz w:val="20"/>
+          <w:cs/>
+          <w:lang w:val="en-US"/>
+        </w:rPr>
+        <w:tab/>
+      </w:r>
+      <w:r>
+        <w:rPr>
+          <w:rFonts w:ascii="Khmer Mondulkiri" w:hAnsi="Khmer Mondulkiri" w:hint="cs"/>
+          <w:sz w:val="20"/>
+          <w:cs/>
+          <w:lang w:val="en-US"/>
+        </w:rPr>
+        <w:t xml:space="preserve">ក </w:t>
+      </w:r>
+      <w:r>
+        <w:rPr>
+          <w:rFonts w:ascii="Khmer Mondulkiri" w:hAnsi="Khmer Mondulkiri" w:hint="cs"/>
+          <w:sz w:val="20"/>
+          <w:highlight w:val="lightGray"/>
+          <w:cs/>
+          <w:lang w:val="en-US"/>
+        </w:rPr>
+        <w:t>ំ ា</w:t>
+      </w:r>
+      <w:r>
+        <w:rPr>
+          <w:rFonts w:ascii="Khmer Mondulkiri" w:hAnsi="Khmer Mondulkiri" w:hint="cs"/>
+          <w:sz w:val="20"/>
+          <w:cs/>
+          <w:lang w:val="en-US"/>
+        </w:rPr>
+        <w:t xml:space="preserve"> </w:t>
+      </w:r>
+      <w:r>
+        <w:rPr>
+          <w:rFonts w:ascii="Khmer Mondulkiri" w:hAnsi="Khmer Mondulkiri"/>
+          <w:sz w:val="20"/>
+          <w:cs/>
+          <w:lang w:val="en-US"/>
+        </w:rPr>
+        <w:tab/>
+      </w:r>
+      <w:r>
+        <w:rPr>
+          <w:rFonts w:ascii="Khmer Mondulkiri" w:hAnsi="Khmer Mondulkiri"/>
+          <w:sz w:val="20"/>
+          <w:lang w:val="en-US"/>
+        </w:rPr>
+        <w:sym w:font="Symbol" w:char="F0DE"/>
+      </w:r>
+      <w:r>
+        <w:rPr>
+          <w:rFonts w:ascii="Khmer Mondulkiri" w:hAnsi="Khmer Mondulkiri" w:hint="cs"/>
+          <w:sz w:val="20"/>
+          <w:lang w:val="en-US"/>
+        </w:rPr>
+        <w:t xml:space="preserve"> </w:t>
+      </w:r>
+      <w:r>
+        <w:rPr>
+          <w:rFonts w:ascii="Khmer Mondulkiri" w:hAnsi="Khmer Mondulkiri" w:hint="cs"/>
+          <w:sz w:val="20"/>
+          <w:cs/>
+          <w:lang w:val="en-US"/>
+        </w:rPr>
+        <w:t xml:space="preserve">ក </w:t>
+      </w:r>
+      <w:r>
+        <w:rPr>
+          <w:rFonts w:ascii="Khmer Mondulkiri" w:hAnsi="Khmer Mondulkiri" w:hint="cs"/>
+          <w:sz w:val="20"/>
+          <w:highlight w:val="lightGray"/>
+          <w:cs/>
+          <w:lang w:val="en-US"/>
+        </w:rPr>
+        <w:t>ា ំ</w:t>
       </w:r>
     </w:p>
     <w:p>
@@ -21768,7 +21741,7 @@
         </w:rPr>
         <w:tab/>
       </w:r>
-      <w:bookmarkStart w:id="25" w:name="_Toc496193798"/>
+      <w:bookmarkStart w:id="25" w:name="_Toc496193799"/>
       <w:r>
         <w:rPr>
           <w:rFonts w:ascii="Khmer Mondulkiri" w:hAnsi="Khmer Mondulkiri" w:cs="Khmer Mondulkiri"/>
@@ -21779,7 +21752,7 @@
           <w:cs/>
           <w:lang w:val="en-US"/>
         </w:rPr>
-        <w:t>ស្រៈ​មាន​និគហិត</w:t>
+        <w:t>ស្រៈ</w:t>
       </w:r>
       <w:r>
         <w:rPr>
@@ -21792,6 +21765,19 @@
         </w:rPr>
         <w:t xml:space="preserve"> </w:t>
       </w:r>
+      <w:bookmarkStart w:id="26" w:name="_Hlk496014667"/>
+      <w:r>
+        <w:rPr>
+          <w:rFonts w:ascii="Khmer Mondulkiri" w:hAnsi="Khmer Mondulkiri" w:cs="Khmer Mondulkiri"/>
+          <w:b/>
+          <w:bCs/>
+          <w:sz w:val="20"/>
+          <w:szCs w:val="20"/>
+          <w:cs/>
+          <w:lang w:val="en-US"/>
+        </w:rPr>
+        <w:t xml:space="preserve">ោ </w:t>
+      </w:r>
       <w:r>
         <w:rPr>
           <w:rFonts w:ascii="Courier New" w:hAnsi="Courier New" w:cs="Courier New"/>
@@ -21801,26 +21787,102 @@
           <w:szCs w:val="20"/>
           <w:lang w:val="en-US"/>
         </w:rPr>
-        <w:t>[U+17C6]</w:t>
+        <w:t>[U+17C4]</w:t>
+      </w:r>
+      <w:r>
+        <w:rPr>
+          <w:rFonts w:ascii="Khmer Mondulkiri" w:hAnsi="Khmer Mondulkiri" w:cs="Khmer Mondulkiri"/>
+          <w:b/>
+          <w:bCs/>
+          <w:sz w:val="20"/>
+          <w:szCs w:val="20"/>
+          <w:lang w:val="en-US"/>
+        </w:rPr>
+        <w:t xml:space="preserve"> </w:t>
+      </w:r>
+      <w:bookmarkEnd w:id="26"/>
+      <w:r>
+        <w:rPr>
+          <w:rFonts w:ascii="Khmer Mondulkiri" w:hAnsi="Khmer Mondulkiri" w:cs="Khmer Mondulkiri"/>
+          <w:b/>
+          <w:bCs/>
+          <w:sz w:val="20"/>
+          <w:szCs w:val="20"/>
+          <w:cs/>
+          <w:lang w:val="en-US"/>
+        </w:rPr>
+        <w:t>និង​ស្រៈ</w:t>
+      </w:r>
+      <w:r>
+        <w:rPr>
+          <w:rFonts w:ascii="Khmer Mondulkiri" w:hAnsi="Khmer Mondulkiri" w:cs="Khmer Mondulkiri"/>
+          <w:b/>
+          <w:bCs/>
+          <w:sz w:val="20"/>
+          <w:szCs w:val="20"/>
+          <w:lang w:val="en-US"/>
+        </w:rPr>
+        <w:t xml:space="preserve"> </w:t>
+      </w:r>
+      <w:bookmarkStart w:id="27" w:name="_Hlk496192444"/>
+      <w:r>
+        <w:rPr>
+          <w:rFonts w:ascii="Khmer Mondulkiri" w:hAnsi="Khmer Mondulkiri" w:cs="Khmer Mondulkiri"/>
+          <w:b/>
+          <w:bCs/>
+          <w:sz w:val="20"/>
+          <w:szCs w:val="20"/>
+          <w:cs/>
+          <w:lang w:val="en-US"/>
+        </w:rPr>
+        <w:t>ើ</w:t>
+      </w:r>
+      <w:bookmarkEnd w:id="27"/>
+      <w:r>
+        <w:rPr>
+          <w:rFonts w:ascii="Khmer Mondulkiri" w:hAnsi="Khmer Mondulkiri" w:cs="Khmer Mondulkiri"/>
+          <w:b/>
+          <w:bCs/>
+          <w:sz w:val="20"/>
+          <w:szCs w:val="20"/>
+          <w:cs/>
+          <w:lang w:val="en-US"/>
+        </w:rPr>
+        <w:t xml:space="preserve"> </w:t>
+      </w:r>
+      <w:r>
+        <w:rPr>
+          <w:rFonts w:ascii="Courier New" w:hAnsi="Courier New" w:cs="Courier New"/>
+          <w:b/>
+          <w:bCs/>
+          <w:sz w:val="20"/>
+          <w:szCs w:val="20"/>
+          <w:lang w:val="en-US"/>
+        </w:rPr>
+        <w:t>[U+17BE]</w:t>
       </w:r>
       <w:bookmarkEnd w:id="25"/>
     </w:p>
     <w:p>
       <w:pPr>
         <w:rPr>
+          <w:rFonts w:ascii="Khmer Mondulkiri" w:hAnsi="Khmer Mondulkiri"/>
+          <w:sz w:val="20"/>
           <w:lang w:val="en-US"/>
         </w:rPr>
       </w:pPr>
       <w:r>
         <w:rPr>
           <w:rFonts w:ascii="Khmer Mondulkiri" w:hAnsi="Khmer Mondulkiri" w:hint="cs"/>
-          <w:cs/>
-          <w:lang w:val="en-US"/>
-        </w:rPr>
-        <w:t>យូនីកូដ​ស្តង់​ដា​ចាត់​ទុក​និគហិត​ជា​សញ្ញា ទោះ​បី​ជា​វា​មាន​តួនាទី​ស្រដៀង​ស្រៈនិស្ស័យ​ក៏​ដោយ។ គេ​ច្រើ​ផ្សំ​វា​ជា​មួយ​ស្រៈ​និស្ស័យ ឧទា.</w:t>
-      </w:r>
-      <w:r>
-        <w:rPr>
+          <w:sz w:val="20"/>
+          <w:cs/>
+          <w:lang w:val="en-US"/>
+        </w:rPr>
+        <w:t>គេ​អាច​ច្រឡំ​វាយ​ស្រៈ​ទាំង​២​នេះ​ដោយ​ផ្សំស្រៈ</w:t>
+      </w:r>
+      <w:r>
+        <w:rPr>
+          <w:rFonts w:ascii="Khmer UI" w:hAnsi="Khmer UI" w:cs="Khmer UI"/>
           <w:lang w:val="en-US"/>
         </w:rPr>
         <w:t xml:space="preserve"> </w:t>
@@ -21832,20 +21894,63 @@
           <w:cs/>
           <w:lang w:val="en-US"/>
         </w:rPr>
-        <w:t>ុ</w:t>
+        <w:t>ា</w:t>
       </w:r>
       <w:r>
         <w:rPr>
           <w:rFonts w:ascii="Courier New" w:hAnsi="Courier New" w:cs="Courier New"/>
           <w:sz w:val="20"/>
-          <w:lang w:val="en-US"/>
-        </w:rPr>
-        <w:t>[U+17BB]</w:t>
-      </w:r>
-      <w:r>
-        <w:rPr>
-          <w:rFonts w:hint="cs"/>
-          <w:cs/>
+          <w:cs/>
+          <w:lang w:val="en-US"/>
+        </w:rPr>
+        <w:t>[</w:t>
+      </w:r>
+      <w:r>
+        <w:rPr>
+          <w:rFonts w:ascii="Courier New" w:hAnsi="Courier New" w:cs="Courier New"/>
+          <w:sz w:val="20"/>
+          <w:lang w:val="en-US"/>
+        </w:rPr>
+        <w:t xml:space="preserve">U+17B6] </w:t>
+      </w:r>
+      <w:r>
+        <w:rPr>
+          <w:rFonts w:ascii="Khmer Mondulkiri" w:hAnsi="Khmer Mondulkiri" w:hint="cs"/>
+          <w:sz w:val="20"/>
+          <w:cs/>
+          <w:lang w:val="en-US"/>
+        </w:rPr>
+        <w:t>និង</w:t>
+      </w:r>
+      <w:r>
+        <w:rPr>
+          <w:rFonts w:ascii="Khmer Mondulkiri" w:hAnsi="Khmer Mondulkiri" w:hint="cs"/>
+          <w:sz w:val="20"/>
+          <w:cs/>
+          <w:lang w:val="en-US"/>
+        </w:rPr>
+        <w:t>​ស្រៈ េ</w:t>
+      </w:r>
+      <w:r>
+        <w:rPr>
+          <w:rFonts w:ascii="Courier New" w:hAnsi="Courier New" w:cs="Courier New"/>
+          <w:sz w:val="20"/>
+          <w:cs/>
+          <w:lang w:val="en-US"/>
+        </w:rPr>
+        <w:t>[</w:t>
+      </w:r>
+      <w:r>
+        <w:rPr>
+          <w:rFonts w:ascii="Courier New" w:hAnsi="Courier New" w:cs="Courier New"/>
+          <w:sz w:val="20"/>
+          <w:lang w:val="en-US"/>
+        </w:rPr>
+        <w:t>U+17C1]</w:t>
+      </w:r>
+      <w:r>
+        <w:rPr>
+          <w:rFonts w:ascii="Khmer UI" w:hAnsi="Khmer UI" w:cs="Khmer UI"/>
           <w:lang w:val="en-US"/>
         </w:rPr>
         <w:t xml:space="preserve"> </w:t>
@@ -21857,207 +21962,153 @@
           <w:cs/>
           <w:lang w:val="en-US"/>
         </w:rPr>
-        <w:t>ា</w:t>
+        <w:t>ហើយ​ស្រៈ</w:t>
+      </w:r>
+      <w:r>
+        <w:rPr>
+          <w:rFonts w:ascii="Khmer Mondulkiri" w:hAnsi="Khmer Mondulkiri" w:hint="cs"/>
+          <w:sz w:val="20"/>
+          <w:cs/>
+          <w:lang w:val="en-US"/>
+        </w:rPr>
+        <w:t xml:space="preserve"> េ</w:t>
       </w:r>
       <w:r>
         <w:rPr>
           <w:rFonts w:ascii="Courier New" w:hAnsi="Courier New" w:cs="Courier New"/>
           <w:sz w:val="20"/>
-          <w:lang w:val="en-US"/>
-        </w:rPr>
-        <w:t>[U+17B6]</w:t>
+          <w:cs/>
+          <w:lang w:val="en-US"/>
+        </w:rPr>
+        <w:t>[</w:t>
+      </w:r>
+      <w:r>
+        <w:rPr>
+          <w:rFonts w:ascii="Courier New" w:hAnsi="Courier New" w:cs="Courier New"/>
+          <w:sz w:val="20"/>
+          <w:lang w:val="en-US"/>
+        </w:rPr>
+        <w:t>U+17C1]</w:t>
+      </w:r>
+      <w:r>
+        <w:rPr>
+          <w:rFonts w:asciiTheme="minorBidi" w:hAnsiTheme="minorBidi" w:cstheme="minorBidi" w:hint="cs"/>
+          <w:sz w:val="20"/>
+          <w:lang w:val="en-US"/>
+        </w:rPr>
+        <w:t xml:space="preserve"> </w:t>
+      </w:r>
+      <w:r>
+        <w:rPr>
+          <w:rFonts w:ascii="Khmer Mondulkiri" w:hAnsi="Khmer Mondulkiri" w:hint="cs"/>
+          <w:sz w:val="20"/>
+          <w:cs/>
+          <w:lang w:val="en-US"/>
+        </w:rPr>
+        <w:t>និង ស្រៈ ី</w:t>
+      </w:r>
+      <w:r>
+        <w:rPr>
+          <w:rFonts w:ascii="Courier New" w:hAnsi="Courier New" w:cs="Courier New"/>
+          <w:sz w:val="20"/>
+          <w:lang w:val="en-US"/>
+        </w:rPr>
+        <w:t>[U+17B8]</w:t>
+      </w:r>
+      <w:r>
+        <w:rPr>
+          <w:rFonts w:ascii="Khmer Mondulkiri" w:hAnsi="Khmer Mondulkiri" w:hint="cs"/>
+          <w:sz w:val="20"/>
+          <w:cs/>
+          <w:lang w:val="en-US"/>
+        </w:rPr>
+        <w:t>។ បើ</w:t>
+      </w:r>
+      <w:r>
+        <w:rPr>
+          <w:rFonts w:ascii="Khmer Mondulkiri" w:hAnsi="Khmer Mondulkiri" w:hint="cs"/>
+          <w:sz w:val="20"/>
+          <w:cs/>
+          <w:lang w:val="en-US"/>
+        </w:rPr>
+        <w:t xml:space="preserve">​គេ​វាយ​ផ្សំ​គ្នា​បែប​នេះ ក្ដារ​ចុច​ខ្មែរ​អង្គរ​នឹង​ប្ដូរ​បន្សំ​នោះ​ទៅ​ជា </w:t>
       </w:r>
       <w:r>
         <w:rPr>
           <w:rFonts w:ascii="Khmer Mondulkiri" w:hAnsi="Khmer Mondulkiri"/>
+          <w:sz w:val="20"/>
+          <w:cs/>
+          <w:lang w:val="en-US"/>
+        </w:rPr>
+        <w:t>ោ</w:t>
+      </w:r>
+      <w:r>
+        <w:rPr>
+          <w:rFonts w:ascii="Courier New" w:hAnsi="Courier New" w:cs="Courier New"/>
+          <w:sz w:val="20"/>
+          <w:lang w:val="en-US"/>
+        </w:rPr>
+        <w:t>[U+17C4]</w:t>
+      </w:r>
+      <w:r>
+        <w:rPr>
+          <w:rFonts w:ascii="Khmer Mondulkiri" w:hAnsi="Khmer Mondulkiri"/>
+          <w:sz w:val="20"/>
           <w:lang w:val="en-US"/>
         </w:rPr>
         <w:t xml:space="preserve"> </w:t>
       </w:r>
       <w:r>
         <w:rPr>
+          <w:rFonts w:ascii="Khmer Mondulkiri" w:hAnsi="Khmer Mondulkiri" w:hint="cs"/>
+          <w:sz w:val="20"/>
+          <w:cs/>
+          <w:lang w:val="en-US"/>
+        </w:rPr>
+        <w:t>និង</w:t>
+      </w:r>
+      <w:r>
+        <w:rPr>
           <w:rFonts w:ascii="Khmer Mondulkiri" w:hAnsi="Khmer Mondulkiri"/>
-          <w:cs/>
-          <w:lang w:val="en-US"/>
-        </w:rPr>
-        <w:t>ហើយ​វា​ត្រូវ​នៅ​ទី​តាំង​បន្ទាប់​ពី​ស្រៈទាំង​​នេះ។</w:t>
-      </w:r>
-    </w:p>
-    <w:p>
-      <w:pPr>
-        <w:rPr>
-          <w:sz w:val="20"/>
-          <w:cs/>
-          <w:lang w:val="en-US"/>
-        </w:rPr>
-      </w:pPr>
-      <w:r>
-        <w:rPr>
-          <w:lang w:val="en-US"/>
-        </w:rPr>
-        <w:tab/>
+          <w:sz w:val="20"/>
+          <w:cs/>
+          <w:lang w:val="en-US"/>
+        </w:rPr>
+        <w:t xml:space="preserve"> </w:t>
+      </w:r>
+      <w:r>
+        <w:rPr>
+          <w:rFonts w:ascii="Khmer Mondulkiri" w:hAnsi="Khmer Mondulkiri"/>
+          <w:sz w:val="20"/>
+          <w:cs/>
+          <w:lang w:val="en-US"/>
+        </w:rPr>
+        <w:t>ើ</w:t>
+      </w:r>
+      <w:r>
+        <w:rPr>
+          <w:rFonts w:ascii="Courier New" w:hAnsi="Courier New" w:cs="Courier New"/>
+          <w:sz w:val="20"/>
+          <w:lang w:val="en-US"/>
+        </w:rPr>
+        <w:t>[U+17BE]</w:t>
       </w:r>
       <w:r>
         <w:rPr>
           <w:rFonts w:ascii="Khmer Mondulkiri" w:hAnsi="Khmer Mondulkiri" w:hint="cs"/>
           <w:sz w:val="20"/>
-          <w:cs/>
-          <w:lang w:val="en-US"/>
-        </w:rPr>
-        <w:t xml:space="preserve">ក </w:t>
+          <w:lang w:val="en-US"/>
+        </w:rPr>
+        <w:t xml:space="preserve"> </w:t>
       </w:r>
       <w:r>
         <w:rPr>
           <w:rFonts w:ascii="Khmer Mondulkiri" w:hAnsi="Khmer Mondulkiri" w:hint="cs"/>
           <w:sz w:val="20"/>
-          <w:highlight w:val="lightGray"/>
-          <w:cs/>
-          <w:lang w:val="en-US"/>
-        </w:rPr>
-        <w:t>ំ ុ</w:t>
-      </w:r>
-      <w:r>
-        <w:rPr>
-          <w:rFonts w:ascii="Khmer Mondulkiri" w:hAnsi="Khmer Mondulkiri"/>
-          <w:sz w:val="20"/>
-          <w:cs/>
-          <w:lang w:val="en-US"/>
-        </w:rPr>
-        <w:t xml:space="preserve"> </w:t>
-      </w:r>
-      <w:r>
-        <w:rPr>
-          <w:rFonts w:ascii="Khmer Mondulkiri" w:hAnsi="Khmer Mondulkiri"/>
-          <w:sz w:val="20"/>
-          <w:cs/>
-          <w:lang w:val="en-US"/>
-        </w:rPr>
-        <w:tab/>
-      </w:r>
-      <w:r>
-        <w:rPr>
-          <w:rFonts w:ascii="Khmer Mondulkiri" w:hAnsi="Khmer Mondulkiri"/>
-          <w:sz w:val="20"/>
-          <w:lang w:val="en-US"/>
-        </w:rPr>
-        <w:sym w:font="Symbol" w:char="F0DE"/>
-      </w:r>
-      <w:r>
-        <w:rPr>
-          <w:rFonts w:ascii="Khmer Mondulkiri" w:hAnsi="Khmer Mondulkiri"/>
-          <w:sz w:val="20"/>
-          <w:lang w:val="en-US"/>
-        </w:rPr>
-        <w:t xml:space="preserve"> </w:t>
-      </w:r>
-      <w:r>
-        <w:rPr>
-          <w:rFonts w:ascii="Khmer Mondulkiri" w:hAnsi="Khmer Mondulkiri" w:hint="cs"/>
-          <w:sz w:val="20"/>
-          <w:cs/>
-          <w:lang w:val="en-US"/>
-        </w:rPr>
-        <w:t xml:space="preserve">ក </w:t>
-      </w:r>
-      <w:r>
-        <w:rPr>
-          <w:rFonts w:ascii="Khmer Mondulkiri" w:hAnsi="Khmer Mondulkiri" w:hint="cs"/>
-          <w:sz w:val="20"/>
-          <w:highlight w:val="lightGray"/>
-          <w:cs/>
-          <w:lang w:val="en-US"/>
-        </w:rPr>
-        <w:t>ុ ំ</w:t>
-      </w:r>
-      <w:r>
-        <w:rPr>
-          <w:rFonts w:ascii="Khmer Mondulkiri" w:hAnsi="Khmer Mondulkiri"/>
-          <w:sz w:val="20"/>
-          <w:cs/>
-          <w:lang w:val="en-US"/>
-        </w:rPr>
-        <w:br/>
-      </w:r>
-      <w:r>
-        <w:rPr>
-          <w:rFonts w:ascii="Khmer Mondulkiri" w:hAnsi="Khmer Mondulkiri"/>
-          <w:sz w:val="20"/>
-          <w:cs/>
-          <w:lang w:val="en-US"/>
-        </w:rPr>
-        <w:tab/>
-      </w:r>
-      <w:r>
-        <w:rPr>
-          <w:rFonts w:ascii="Khmer Mondulkiri" w:hAnsi="Khmer Mondulkiri" w:hint="cs"/>
-          <w:sz w:val="20"/>
-          <w:cs/>
-          <w:lang w:val="en-US"/>
-        </w:rPr>
-        <w:t xml:space="preserve">ក </w:t>
-      </w:r>
-      <w:r>
-        <w:rPr>
-          <w:rFonts w:ascii="Khmer Mondulkiri" w:hAnsi="Khmer Mondulkiri" w:hint="cs"/>
-          <w:sz w:val="20"/>
-          <w:highlight w:val="lightGray"/>
-          <w:cs/>
-          <w:lang w:val="en-US"/>
-        </w:rPr>
-        <w:t>ំ ា</w:t>
-      </w:r>
-      <w:r>
-        <w:rPr>
-          <w:rFonts w:ascii="Khmer Mondulkiri" w:hAnsi="Khmer Mondulkiri" w:hint="cs"/>
-          <w:sz w:val="20"/>
-          <w:cs/>
-          <w:lang w:val="en-US"/>
-        </w:rPr>
-        <w:t xml:space="preserve"> </w:t>
-      </w:r>
-      <w:r>
-        <w:rPr>
-          <w:rFonts w:ascii="Khmer Mondulkiri" w:hAnsi="Khmer Mondulkiri"/>
-          <w:sz w:val="20"/>
-          <w:cs/>
-          <w:lang w:val="en-US"/>
-        </w:rPr>
-        <w:tab/>
-      </w:r>
-      <w:r>
-        <w:rPr>
-          <w:rFonts w:ascii="Khmer Mondulkiri" w:hAnsi="Khmer Mondulkiri"/>
-          <w:sz w:val="20"/>
-          <w:lang w:val="en-US"/>
-        </w:rPr>
-        <w:sym w:font="Symbol" w:char="F0DE"/>
-      </w:r>
-      <w:r>
-        <w:rPr>
-          <w:rFonts w:ascii="Khmer Mondulkiri" w:hAnsi="Khmer Mondulkiri" w:hint="cs"/>
-          <w:sz w:val="20"/>
-          <w:lang w:val="en-US"/>
-        </w:rPr>
-        <w:t xml:space="preserve"> </w:t>
-      </w:r>
-      <w:r>
-        <w:rPr>
-          <w:rFonts w:ascii="Khmer Mondulkiri" w:hAnsi="Khmer Mondulkiri" w:hint="cs"/>
-          <w:sz w:val="20"/>
-          <w:cs/>
-          <w:lang w:val="en-US"/>
-        </w:rPr>
-        <w:t xml:space="preserve">ក </w:t>
-      </w:r>
-      <w:r>
-        <w:rPr>
-          <w:rFonts w:ascii="Khmer Mondulkiri" w:hAnsi="Khmer Mondulkiri" w:hint="cs"/>
-          <w:sz w:val="20"/>
-          <w:highlight w:val="lightGray"/>
-          <w:cs/>
-          <w:lang w:val="en-US"/>
-        </w:rPr>
-        <w:t>ា ំ</w:t>
+          <w:cs/>
+          <w:lang w:val="en-US"/>
+        </w:rPr>
+        <w:t>ដែល​ជា​ស្រៈ​ត្រឹម​ត្រូវ​ពិត​ប្រាកដ។</w:t>
       </w:r>
     </w:p>
     <w:p>
@@ -22083,7 +22134,7 @@
         </w:rPr>
         <w:tab/>
       </w:r>
-      <w:bookmarkStart w:id="26" w:name="_Toc496193799"/>
+      <w:bookmarkStart w:id="28" w:name="_Toc496193800"/>
       <w:r>
         <w:rPr>
           <w:rFonts w:ascii="Khmer Mondulkiri" w:hAnsi="Khmer Mondulkiri" w:cs="Khmer Mondulkiri"/>
@@ -22094,402 +22145,9 @@
           <w:cs/>
           <w:lang w:val="en-US"/>
         </w:rPr>
-        <w:t>ស្រៈ</w:t>
-      </w:r>
-      <w:r>
-        <w:rPr>
-          <w:rFonts w:ascii="Khmer Mondulkiri" w:hAnsi="Khmer Mondulkiri" w:cs="Khmer Mondulkiri"/>
-          <w:b/>
-          <w:bCs/>
-          <w:sz w:val="20"/>
-          <w:szCs w:val="20"/>
-          <w:lang w:val="en-US"/>
-        </w:rPr>
-        <w:t xml:space="preserve"> </w:t>
-      </w:r>
-      <w:bookmarkStart w:id="27" w:name="_Hlk496014667"/>
-      <w:r>
-        <w:rPr>
-          <w:rFonts w:ascii="Khmer Mondulkiri" w:hAnsi="Khmer Mondulkiri" w:cs="Khmer Mondulkiri"/>
-          <w:b/>
-          <w:bCs/>
-          <w:sz w:val="20"/>
-          <w:szCs w:val="20"/>
-          <w:cs/>
-          <w:lang w:val="en-US"/>
-        </w:rPr>
-        <w:t xml:space="preserve">ោ </w:t>
-      </w:r>
-      <w:r>
-        <w:rPr>
-          <w:rFonts w:ascii="Courier New" w:hAnsi="Courier New" w:cs="Courier New"/>
-          <w:b/>
-          <w:bCs/>
-          <w:sz w:val="20"/>
-          <w:szCs w:val="20"/>
-          <w:lang w:val="en-US"/>
-        </w:rPr>
-        <w:t>[U+17C4]</w:t>
-      </w:r>
-      <w:r>
-        <w:rPr>
-          <w:rFonts w:ascii="Khmer Mondulkiri" w:hAnsi="Khmer Mondulkiri" w:cs="Khmer Mondulkiri"/>
-          <w:b/>
-          <w:bCs/>
-          <w:sz w:val="20"/>
-          <w:szCs w:val="20"/>
-          <w:lang w:val="en-US"/>
-        </w:rPr>
-        <w:t xml:space="preserve"> </w:t>
-      </w:r>
-      <w:bookmarkEnd w:id="27"/>
-      <w:r>
-        <w:rPr>
-          <w:rFonts w:ascii="Khmer Mondulkiri" w:hAnsi="Khmer Mondulkiri" w:cs="Khmer Mondulkiri"/>
-          <w:b/>
-          <w:bCs/>
-          <w:sz w:val="20"/>
-          <w:szCs w:val="20"/>
-          <w:cs/>
-          <w:lang w:val="en-US"/>
-        </w:rPr>
-        <w:t>និង​ស្រៈ</w:t>
-      </w:r>
-      <w:r>
-        <w:rPr>
-          <w:rFonts w:ascii="Khmer Mondulkiri" w:hAnsi="Khmer Mondulkiri" w:cs="Khmer Mondulkiri"/>
-          <w:b/>
-          <w:bCs/>
-          <w:sz w:val="20"/>
-          <w:szCs w:val="20"/>
-          <w:lang w:val="en-US"/>
-        </w:rPr>
-        <w:t xml:space="preserve"> </w:t>
-      </w:r>
-      <w:bookmarkStart w:id="28" w:name="_Hlk496192444"/>
-      <w:r>
-        <w:rPr>
-          <w:rFonts w:ascii="Khmer Mondulkiri" w:hAnsi="Khmer Mondulkiri" w:cs="Khmer Mondulkiri"/>
-          <w:b/>
-          <w:bCs/>
-          <w:sz w:val="20"/>
-          <w:szCs w:val="20"/>
-          <w:cs/>
-          <w:lang w:val="en-US"/>
-        </w:rPr>
-        <w:t>ើ</w:t>
+        <w:t>ជើង​មើល​ទៅដូច​គ្នា</w:t>
       </w:r>
       <w:bookmarkEnd w:id="28"/>
-      <w:r>
-        <w:rPr>
-          <w:rFonts w:ascii="Khmer Mondulkiri" w:hAnsi="Khmer Mondulkiri" w:cs="Khmer Mondulkiri"/>
-          <w:b/>
-          <w:bCs/>
-          <w:sz w:val="20"/>
-          <w:szCs w:val="20"/>
-          <w:cs/>
-          <w:lang w:val="en-US"/>
-        </w:rPr>
-        <w:t xml:space="preserve"> </w:t>
-      </w:r>
-      <w:r>
-        <w:rPr>
-          <w:rFonts w:ascii="Courier New" w:hAnsi="Courier New" w:cs="Courier New"/>
-          <w:b/>
-          <w:bCs/>
-          <w:sz w:val="20"/>
-          <w:szCs w:val="20"/>
-          <w:lang w:val="en-US"/>
-        </w:rPr>
-        <w:t>[U+17BE]</w:t>
-      </w:r>
-      <w:bookmarkEnd w:id="26"/>
-    </w:p>
-    <w:p>
-      <w:pPr>
-        <w:rPr>
-          <w:rFonts w:ascii="Khmer Mondulkiri" w:hAnsi="Khmer Mondulkiri"/>
-          <w:sz w:val="20"/>
-          <w:lang w:val="en-US"/>
-        </w:rPr>
-      </w:pPr>
-      <w:r>
-        <w:rPr>
-          <w:rFonts w:ascii="Khmer Mondulkiri" w:hAnsi="Khmer Mondulkiri" w:hint="cs"/>
-          <w:sz w:val="20"/>
-          <w:cs/>
-          <w:lang w:val="en-US"/>
-        </w:rPr>
-        <w:t>គេ​អាច​ច្រឡំ​វាយ​ស្រៈ​ទាំង​២​នេះ​ដោយ​ផ្សំស្រៈ</w:t>
-      </w:r>
-      <w:r>
-        <w:rPr>
-          <w:rFonts w:ascii="Khmer UI" w:hAnsi="Khmer UI" w:cs="Khmer UI"/>
-          <w:lang w:val="en-US"/>
-        </w:rPr>
-        <w:t xml:space="preserve"> </w:t>
-      </w:r>
-      <w:r>
-        <w:rPr>
-          <w:rFonts w:ascii="Khmer Mondulkiri" w:hAnsi="Khmer Mondulkiri"/>
-          <w:sz w:val="20"/>
-          <w:cs/>
-          <w:lang w:val="en-US"/>
-        </w:rPr>
-        <w:t>ា</w:t>
-      </w:r>
-      <w:r>
-        <w:rPr>
-          <w:rFonts w:ascii="Courier New" w:hAnsi="Courier New" w:cs="Courier New"/>
-          <w:sz w:val="20"/>
-          <w:cs/>
-          <w:lang w:val="en-US"/>
-        </w:rPr>
-        <w:t>[</w:t>
-      </w:r>
-      <w:r>
-        <w:rPr>
-          <w:rFonts w:ascii="Courier New" w:hAnsi="Courier New" w:cs="Courier New"/>
-          <w:sz w:val="20"/>
-          <w:lang w:val="en-US"/>
-        </w:rPr>
-        <w:t xml:space="preserve">U+17B6] </w:t>
-      </w:r>
-      <w:r>
-        <w:rPr>
-          <w:rFonts w:ascii="Khmer Mondulkiri" w:hAnsi="Khmer Mondulkiri" w:hint="cs"/>
-          <w:sz w:val="20"/>
-          <w:cs/>
-          <w:lang w:val="en-US"/>
-        </w:rPr>
-        <w:t>និង</w:t>
-      </w:r>
-      <w:r>
-        <w:rPr>
-          <w:rFonts w:ascii="Khmer Mondulkiri" w:hAnsi="Khmer Mondulkiri" w:hint="cs"/>
-          <w:sz w:val="20"/>
-          <w:cs/>
-          <w:lang w:val="en-US"/>
-        </w:rPr>
-        <w:t>​ស្រៈ េ</w:t>
-      </w:r>
-      <w:r>
-        <w:rPr>
-          <w:rFonts w:ascii="Courier New" w:hAnsi="Courier New" w:cs="Courier New"/>
-          <w:sz w:val="20"/>
-          <w:cs/>
-          <w:lang w:val="en-US"/>
-        </w:rPr>
-        <w:t>[</w:t>
-      </w:r>
-      <w:r>
-        <w:rPr>
-          <w:rFonts w:ascii="Courier New" w:hAnsi="Courier New" w:cs="Courier New"/>
-          <w:sz w:val="20"/>
-          <w:lang w:val="en-US"/>
-        </w:rPr>
-        <w:t>U+17C1]</w:t>
-      </w:r>
-      <w:r>
-        <w:rPr>
-          <w:rFonts w:ascii="Khmer UI" w:hAnsi="Khmer UI" w:cs="Khmer UI"/>
-          <w:lang w:val="en-US"/>
-        </w:rPr>
-        <w:t xml:space="preserve"> </w:t>
-      </w:r>
-      <w:r>
-        <w:rPr>
-          <w:rFonts w:ascii="Khmer Mondulkiri" w:hAnsi="Khmer Mondulkiri" w:hint="cs"/>
-          <w:sz w:val="20"/>
-          <w:cs/>
-          <w:lang w:val="en-US"/>
-        </w:rPr>
-        <w:t>ហើយ​ស្រៈ</w:t>
-      </w:r>
-      <w:r>
-        <w:rPr>
-          <w:rFonts w:ascii="Khmer Mondulkiri" w:hAnsi="Khmer Mondulkiri" w:hint="cs"/>
-          <w:sz w:val="20"/>
-          <w:cs/>
-          <w:lang w:val="en-US"/>
-        </w:rPr>
-        <w:t xml:space="preserve"> េ</w:t>
-      </w:r>
-      <w:r>
-        <w:rPr>
-          <w:rFonts w:ascii="Courier New" w:hAnsi="Courier New" w:cs="Courier New"/>
-          <w:sz w:val="20"/>
-          <w:cs/>
-          <w:lang w:val="en-US"/>
-        </w:rPr>
-        <w:t>[</w:t>
-      </w:r>
-      <w:r>
-        <w:rPr>
-          <w:rFonts w:ascii="Courier New" w:hAnsi="Courier New" w:cs="Courier New"/>
-          <w:sz w:val="20"/>
-          <w:lang w:val="en-US"/>
-        </w:rPr>
-        <w:t>U+17C1]</w:t>
-      </w:r>
-      <w:r>
-        <w:rPr>
-          <w:rFonts w:asciiTheme="minorBidi" w:hAnsiTheme="minorBidi" w:cstheme="minorBidi" w:hint="cs"/>
-          <w:sz w:val="20"/>
-          <w:lang w:val="en-US"/>
-        </w:rPr>
-        <w:t xml:space="preserve"> </w:t>
-      </w:r>
-      <w:r>
-        <w:rPr>
-          <w:rFonts w:ascii="Khmer Mondulkiri" w:hAnsi="Khmer Mondulkiri" w:hint="cs"/>
-          <w:sz w:val="20"/>
-          <w:cs/>
-          <w:lang w:val="en-US"/>
-        </w:rPr>
-        <w:t>និង ស្រៈ ី</w:t>
-      </w:r>
-      <w:r>
-        <w:rPr>
-          <w:rFonts w:ascii="Courier New" w:hAnsi="Courier New" w:cs="Courier New"/>
-          <w:sz w:val="20"/>
-          <w:lang w:val="en-US"/>
-        </w:rPr>
-        <w:t>[U+17B8]</w:t>
-      </w:r>
-      <w:r>
-        <w:rPr>
-          <w:rFonts w:ascii="Khmer Mondulkiri" w:hAnsi="Khmer Mondulkiri" w:hint="cs"/>
-          <w:sz w:val="20"/>
-          <w:cs/>
-          <w:lang w:val="en-US"/>
-        </w:rPr>
-        <w:t>។ បើ</w:t>
-      </w:r>
-      <w:r>
-        <w:rPr>
-          <w:rFonts w:ascii="Khmer Mondulkiri" w:hAnsi="Khmer Mondulkiri" w:hint="cs"/>
-          <w:sz w:val="20"/>
-          <w:cs/>
-          <w:lang w:val="en-US"/>
-        </w:rPr>
-        <w:t xml:space="preserve">​គេ​វាយ​ផ្សំ​គ្នា​បែប​នេះ ក្ដារ​ចុច​ខ្មែរ​អង្គរ​នឹង​ប្ដូរ​បន្សំ​នោះ​ទៅ​ជា </w:t>
-      </w:r>
-      <w:r>
-        <w:rPr>
-          <w:rFonts w:ascii="Khmer Mondulkiri" w:hAnsi="Khmer Mondulkiri"/>
-          <w:sz w:val="20"/>
-          <w:cs/>
-          <w:lang w:val="en-US"/>
-        </w:rPr>
-        <w:t>ោ</w:t>
-      </w:r>
-      <w:r>
-        <w:rPr>
-          <w:rFonts w:ascii="Courier New" w:hAnsi="Courier New" w:cs="Courier New"/>
-          <w:sz w:val="20"/>
-          <w:lang w:val="en-US"/>
-        </w:rPr>
-        <w:t>[U+17C4]</w:t>
-      </w:r>
-      <w:r>
-        <w:rPr>
-          <w:rFonts w:ascii="Khmer Mondulkiri" w:hAnsi="Khmer Mondulkiri"/>
-          <w:sz w:val="20"/>
-          <w:lang w:val="en-US"/>
-        </w:rPr>
-        <w:t xml:space="preserve"> </w:t>
-      </w:r>
-      <w:r>
-        <w:rPr>
-          <w:rFonts w:ascii="Khmer Mondulkiri" w:hAnsi="Khmer Mondulkiri" w:hint="cs"/>
-          <w:sz w:val="20"/>
-          <w:cs/>
-          <w:lang w:val="en-US"/>
-        </w:rPr>
-        <w:t>និង</w:t>
-      </w:r>
-      <w:r>
-        <w:rPr>
-          <w:rFonts w:ascii="Khmer Mondulkiri" w:hAnsi="Khmer Mondulkiri"/>
-          <w:sz w:val="20"/>
-          <w:cs/>
-          <w:lang w:val="en-US"/>
-        </w:rPr>
-        <w:t xml:space="preserve"> </w:t>
-      </w:r>
-      <w:r>
-        <w:rPr>
-          <w:rFonts w:ascii="Khmer Mondulkiri" w:hAnsi="Khmer Mondulkiri"/>
-          <w:sz w:val="20"/>
-          <w:cs/>
-          <w:lang w:val="en-US"/>
-        </w:rPr>
-        <w:t>ើ</w:t>
-      </w:r>
-      <w:r>
-        <w:rPr>
-          <w:rFonts w:ascii="Courier New" w:hAnsi="Courier New" w:cs="Courier New"/>
-          <w:sz w:val="20"/>
-          <w:lang w:val="en-US"/>
-        </w:rPr>
-        <w:t>[U+17BE]</w:t>
-      </w:r>
-      <w:r>
-        <w:rPr>
-          <w:rFonts w:ascii="Khmer Mondulkiri" w:hAnsi="Khmer Mondulkiri" w:hint="cs"/>
-          <w:sz w:val="20"/>
-          <w:lang w:val="en-US"/>
-        </w:rPr>
-        <w:t xml:space="preserve"> </w:t>
-      </w:r>
-      <w:r>
-        <w:rPr>
-          <w:rFonts w:ascii="Khmer Mondulkiri" w:hAnsi="Khmer Mondulkiri" w:hint="cs"/>
-          <w:sz w:val="20"/>
-          <w:cs/>
-          <w:lang w:val="en-US"/>
-        </w:rPr>
-        <w:t>ដែល​ជា​ស្រៈ​ត្រឹម​ត្រូវ​ពិត​ប្រាកដ។</w:t>
-      </w:r>
-    </w:p>
-    <w:p>
-      <w:pPr>
-        <w:pStyle w:val="Heading3"/>
-        <w:rPr>
-          <w:rFonts w:ascii="Khmer Mondulkiri" w:hAnsi="Khmer Mondulkiri" w:cs="Khmer Mondulkiri"/>
-          <w:b/>
-          <w:bCs/>
-          <w:sz w:val="20"/>
-          <w:szCs w:val="20"/>
-          <w:lang w:val="en-US"/>
-        </w:rPr>
-      </w:pPr>
-      <w:r>
-        <w:rPr>
-          <w:rFonts w:ascii="Khmer Mondulkiri" w:hAnsi="Khmer Mondulkiri" w:cs="Khmer Mondulkiri"/>
-          <w:b/>
-          <w:bCs/>
-          <w:sz w:val="20"/>
-          <w:szCs w:val="20"/>
-          <w:lang w:val="en-US"/>
-        </w:rPr>
-        <w:tab/>
-      </w:r>
-      <w:bookmarkStart w:id="29" w:name="_Toc496193800"/>
-      <w:r>
-        <w:rPr>
-          <w:rFonts w:ascii="Khmer Mondulkiri" w:hAnsi="Khmer Mondulkiri" w:cs="Khmer Mondulkiri"/>
-          <w:b/>
-          <w:bCs/>
-          <w:sz w:val="20"/>
-          <w:szCs w:val="20"/>
-          <w:cs/>
-          <w:lang w:val="en-US"/>
-        </w:rPr>
-        <w:t>ជើង​មើល​ទៅដូច​គ្នា</w:t>
-      </w:r>
-      <w:bookmarkEnd w:id="29"/>
     </w:p>
     <w:p>
       <w:pPr>
@@ -22754,7 +22412,7 @@
           <w:lang w:val="en-US"/>
         </w:rPr>
       </w:pPr>
-      <w:bookmarkStart w:id="30" w:name="_Toc496193801"/>
+      <w:bookmarkStart w:id="29" w:name="_Toc496193801"/>
       <w:r>
         <w:rPr>
           <w:rFonts w:ascii="Khmer Mondulkiri" w:hAnsi="Khmer Mondulkiri" w:cs="Khmer Mondulkiri"/>
@@ -22767,7 +22425,7 @@
         </w:rPr>
         <w:t>ការ​បង្វិល​ស្រៈ</w:t>
       </w:r>
-      <w:bookmarkEnd w:id="30"/>
+      <w:bookmarkEnd w:id="29"/>
     </w:p>
     <w:p>
       <w:pPr>
@@ -23509,7 +23167,6 @@
         </w:rPr>
         <w:t xml:space="preserve"> </w:t>
       </w:r>
-      <w:proofErr w:type="spellStart"/>
       <w:r>
         <w:rPr>
           <w:rFonts w:ascii="Khmer Mondulkiri" w:hAnsi="Khmer Mondulkiri"/>
@@ -23518,7 +23175,6 @@
         </w:rPr>
         <w:t>“</w:t>
       </w:r>
-      <w:proofErr w:type="spellEnd"/>
       <w:r>
         <w:rPr>
           <w:rFonts w:ascii="Khmer Mondulkiri" w:hAnsi="Khmer Mondulkiri"/>
@@ -23714,7 +23370,7 @@
           <w:lang w:val="en-US"/>
         </w:rPr>
       </w:pPr>
-      <w:bookmarkStart w:id="31" w:name="_Toc496193802"/>
+      <w:bookmarkStart w:id="30" w:name="_Toc496193802"/>
       <w:r>
         <w:rPr>
           <w:rFonts w:ascii="Khmer Mondulkiri" w:hAnsi="Khmer Mondulkiri" w:cs="Khmer Mondulkiri"/>
@@ -23728,7 +23384,7 @@
         <w:lastRenderedPageBreak/>
         <w:t>បម្រាម/សំឡេង​ព្រមាន</w:t>
       </w:r>
-      <w:bookmarkEnd w:id="31"/>
+      <w:bookmarkEnd w:id="30"/>
     </w:p>
     <w:p>
       <w:pPr>
@@ -23885,7 +23541,7 @@
           <w:lang w:val="en-US"/>
         </w:rPr>
       </w:pPr>
-      <w:bookmarkStart w:id="32" w:name="_Toc496193803"/>
+      <w:bookmarkStart w:id="31" w:name="_Toc496193803"/>
       <w:r>
         <w:rPr>
           <w:rFonts w:ascii="Khmer Mondulkiri" w:hAnsi="Khmer Mondulkiri" w:cs="Khmer Mondulkiri" w:hint="cs"/>
@@ -23898,7 +23554,7 @@
         </w:rPr>
         <w:t>តួ​អក្សរ​វាយ​ច្រឡំ</w:t>
       </w:r>
-      <w:bookmarkEnd w:id="32"/>
+      <w:bookmarkEnd w:id="31"/>
     </w:p>
     <w:tbl>
       <w:tblPr>
@@ -25828,7 +25484,12 @@
       </w:pPr>
     </w:p>
     <w:sectPr>
-      <w:footerReference w:type="default" r:id="rId13"/>
+      <w:headerReference w:type="even" r:id="rId13"/>
+      <w:headerReference w:type="default" r:id="rId14"/>
+      <w:footerReference w:type="even" r:id="rId15"/>
+      <w:footerReference w:type="default" r:id="rId16"/>
+      <w:headerReference w:type="first" r:id="rId17"/>
+      <w:footerReference w:type="first" r:id="rId18"/>
       <w:pgSz w:w="11906" w:h="16838"/>
       <w:pgMar w:top="1440" w:right="1440" w:bottom="1440" w:left="1440" w:header="708" w:footer="708" w:gutter="0"/>
       <w:cols w:space="708"/>
@@ -25867,6 +25528,16 @@
 <w:ftr xmlns:wpc="http://schemas.microsoft.com/office/word/2010/wordprocessingCanvas" xmlns:cx="http://schemas.microsoft.com/office/drawing/2014/chartex" xmlns:cx1="http://schemas.microsoft.com/office/drawing/2015/9/8/chartex" xmlns:cx2="http://schemas.microsoft.com/office/drawing/2015/10/21/chartex" xmlns:cx3="http://schemas.microsoft.com/office/drawing/2016/5/9/chartex" xmlns:cx4="http://schemas.microsoft.com/office/drawing/2016/5/10/chartex" xmlns:cx5="http://schemas.microsoft.com/office/drawing/2016/5/11/chartex" xmlns:cx6="http://schemas.microsoft.com/office/drawing/2016/5/12/chartex" xmlns:cx7="http://schemas.microsoft.com/office/drawing/2016/5/13/chartex" xmlns:cx8="http://schemas.microsoft.com/office/drawing/2016/5/14/chartex" xmlns:mc="http://schemas.openxmlformats.org/markup-compatibility/2006" xmlns:aink="http://schemas.microsoft.com/office/drawing/2016/ink" xmlns:am3d="http://schemas.microsoft.com/office/drawing/2017/model3d" xmlns:o="urn:schemas-microsoft-com:office:office" xmlns:r="http://schemas.openxmlformats.org/officeDocument/2006/relationships" xmlns:m="http://schemas.openxmlformats.org/officeDocument/2006/math" xmlns:v="urn:schemas-microsoft-com:vml" xmlns:wp14="http://schemas.microsoft.com/office/word/2010/wordprocessingDrawing" xmlns:wp="http://schemas.openxmlformats.org/drawingml/2006/wordprocessingDrawing" xmlns:w10="urn:schemas-microsoft-com:office:word" xmlns:w="http://schemas.openxmlformats.org/wordprocessingml/2006/main" xmlns:w14="http://schemas.microsoft.com/office/word/2010/wordml" xmlns:w15="http://schemas.microsoft.com/office/word/2012/wordml" xmlns:w16cid="http://schemas.microsoft.com/office/word/2016/wordml/cid" xmlns:w16se="http://schemas.microsoft.com/office/word/2015/wordml/symex" xmlns:wpg="http://schemas.microsoft.com/office/word/2010/wordprocessingGroup" xmlns:wpi="http://schemas.microsoft.com/office/word/2010/wordprocessingInk" xmlns:wne="http://schemas.microsoft.com/office/word/2006/wordml" xmlns:wps="http://schemas.microsoft.com/office/word/2010/wordprocessingShape" mc:Ignorable="w14 w15 w16se w16cid wp14">
   <w:p>
     <w:pPr>
+      <w:pStyle w:val="Footer"/>
+    </w:pPr>
+  </w:p>
+</w:ftr>
+</file>
+
+<file path=word/footer2.xml><?xml version="1.0" encoding="utf-8"?>
+<w:ftr xmlns:wpc="http://schemas.microsoft.com/office/word/2010/wordprocessingCanvas" xmlns:cx="http://schemas.microsoft.com/office/drawing/2014/chartex" xmlns:cx1="http://schemas.microsoft.com/office/drawing/2015/9/8/chartex" xmlns:cx2="http://schemas.microsoft.com/office/drawing/2015/10/21/chartex" xmlns:cx3="http://schemas.microsoft.com/office/drawing/2016/5/9/chartex" xmlns:cx4="http://schemas.microsoft.com/office/drawing/2016/5/10/chartex" xmlns:cx5="http://schemas.microsoft.com/office/drawing/2016/5/11/chartex" xmlns:cx6="http://schemas.microsoft.com/office/drawing/2016/5/12/chartex" xmlns:cx7="http://schemas.microsoft.com/office/drawing/2016/5/13/chartex" xmlns:cx8="http://schemas.microsoft.com/office/drawing/2016/5/14/chartex" xmlns:mc="http://schemas.openxmlformats.org/markup-compatibility/2006" xmlns:aink="http://schemas.microsoft.com/office/drawing/2016/ink" xmlns:am3d="http://schemas.microsoft.com/office/drawing/2017/model3d" xmlns:o="urn:schemas-microsoft-com:office:office" xmlns:r="http://schemas.openxmlformats.org/officeDocument/2006/relationships" xmlns:m="http://schemas.openxmlformats.org/officeDocument/2006/math" xmlns:v="urn:schemas-microsoft-com:vml" xmlns:wp14="http://schemas.microsoft.com/office/word/2010/wordprocessingDrawing" xmlns:wp="http://schemas.openxmlformats.org/drawingml/2006/wordprocessingDrawing" xmlns:w10="urn:schemas-microsoft-com:office:word" xmlns:w="http://schemas.openxmlformats.org/wordprocessingml/2006/main" xmlns:w14="http://schemas.microsoft.com/office/word/2010/wordml" xmlns:w15="http://schemas.microsoft.com/office/word/2012/wordml" xmlns:w16cid="http://schemas.microsoft.com/office/word/2016/wordml/cid" xmlns:w16se="http://schemas.microsoft.com/office/word/2015/wordml/symex" xmlns:wpg="http://schemas.microsoft.com/office/word/2010/wordprocessingGroup" xmlns:wpi="http://schemas.microsoft.com/office/word/2010/wordprocessingInk" xmlns:wne="http://schemas.microsoft.com/office/word/2006/wordml" xmlns:wps="http://schemas.microsoft.com/office/word/2010/wordprocessingShape" mc:Ignorable="w14 w15 w16se w16cid wp14">
+  <w:p>
+    <w:pPr>
       <w:tabs>
         <w:tab w:val="center" w:pos="4550"/>
         <w:tab w:val="left" w:pos="5818"/>
@@ -25875,14 +25546,19 @@
       <w:spacing w:after="0" w:line="240" w:lineRule="auto"/>
       <w:ind w:right="259"/>
       <w:rPr>
+        <w:i/>
+        <w:iCs/>
         <w:color w:val="222A35" w:themeColor="text2" w:themeShade="80"/>
-        <w:sz w:val="24"/>
-        <w:szCs w:val="24"/>
+        <w:sz w:val="20"/>
       </w:rPr>
     </w:pPr>
     <w:r>
       <w:rPr>
         <w:rFonts w:ascii="Khmer Mondulkiri" w:hAnsi="Khmer Mondulkiri" w:hint="cs"/>
+        <w:i/>
+        <w:iCs/>
+        <w:sz w:val="18"/>
+        <w:szCs w:val="16"/>
         <w:cs/>
       </w:rPr>
       <w:t>អភិវឌ្ឍ​</w:t>
@@ -25890,6 +25566,10 @@
     <w:r>
       <w:rPr>
         <w:rFonts w:ascii="Khmer Mondulkiri" w:hAnsi="Khmer Mondulkiri"/>
+        <w:i/>
+        <w:iCs/>
+        <w:sz w:val="18"/>
+        <w:szCs w:val="16"/>
         <w:cs/>
       </w:rPr>
       <w:t>ដោយ​ក្រុម​</w:t>
@@ -25897,6 +25577,10 @@
     <w:r>
       <w:rPr>
         <w:rFonts w:ascii="Khmer Mondulkiri" w:hAnsi="Khmer Mondulkiri" w:hint="cs"/>
+        <w:i/>
+        <w:iCs/>
+        <w:sz w:val="18"/>
+        <w:szCs w:val="16"/>
         <w:cs/>
       </w:rPr>
       <w:t>ការងារ​</w:t>
@@ -25904,143 +25588,178 @@
     <w:r>
       <w:rPr>
         <w:rFonts w:ascii="Khmer Mondulkiri" w:hAnsi="Khmer Mondulkiri"/>
+        <w:i/>
+        <w:iCs/>
+        <w:sz w:val="18"/>
+        <w:szCs w:val="16"/>
         <w:cs/>
       </w:rPr>
       <w:t>ឃីមែន</w:t>
     </w:r>
     <w:r>
       <w:rPr>
+        <w:i/>
+        <w:iCs/>
         <w:color w:val="8496B0" w:themeColor="text2" w:themeTint="99"/>
         <w:spacing w:val="60"/>
-        <w:sz w:val="24"/>
-        <w:szCs w:val="24"/>
+        <w:sz w:val="20"/>
       </w:rPr>
       <w:tab/>
     </w:r>
     <w:r>
       <w:rPr>
+        <w:i/>
+        <w:iCs/>
         <w:color w:val="8496B0" w:themeColor="text2" w:themeTint="99"/>
         <w:spacing w:val="60"/>
-        <w:sz w:val="24"/>
-        <w:szCs w:val="24"/>
+        <w:sz w:val="20"/>
       </w:rPr>
       <w:tab/>
     </w:r>
     <w:r>
       <w:rPr>
+        <w:i/>
+        <w:iCs/>
         <w:color w:val="8496B0" w:themeColor="text2" w:themeTint="99"/>
         <w:spacing w:val="60"/>
-        <w:sz w:val="24"/>
-        <w:szCs w:val="24"/>
+        <w:sz w:val="20"/>
       </w:rPr>
       <w:tab/>
     </w:r>
     <w:r>
       <w:rPr>
         <w:rFonts w:ascii="Khmer Mondulkiri" w:hAnsi="Khmer Mondulkiri"/>
+        <w:i/>
+        <w:iCs/>
+        <w:sz w:val="18"/>
+        <w:szCs w:val="16"/>
         <w:cs/>
       </w:rPr>
       <w:t>ទំព័រ</w:t>
     </w:r>
     <w:r>
       <w:rPr>
+        <w:i/>
+        <w:iCs/>
         <w:color w:val="8496B0" w:themeColor="text2" w:themeTint="99"/>
-        <w:sz w:val="24"/>
-        <w:szCs w:val="24"/>
+        <w:sz w:val="20"/>
       </w:rPr>
       <w:t xml:space="preserve"> </w:t>
     </w:r>
     <w:r>
       <w:rPr>
+        <w:i/>
+        <w:iCs/>
         <w:color w:val="323E4F" w:themeColor="text2" w:themeShade="BF"/>
-        <w:sz w:val="24"/>
-        <w:szCs w:val="24"/>
+        <w:sz w:val="20"/>
       </w:rPr>
       <w:fldChar w:fldCharType="begin"/>
     </w:r>
     <w:r>
       <w:rPr>
+        <w:i/>
+        <w:iCs/>
         <w:color w:val="323E4F" w:themeColor="text2" w:themeShade="BF"/>
-        <w:sz w:val="24"/>
-        <w:szCs w:val="24"/>
+        <w:sz w:val="20"/>
       </w:rPr>
       <w:instrText xml:space="preserve"> PAGE   \* MERGEFORMAT </w:instrText>
     </w:r>
     <w:r>
       <w:rPr>
+        <w:i/>
+        <w:iCs/>
         <w:color w:val="323E4F" w:themeColor="text2" w:themeShade="BF"/>
-        <w:sz w:val="24"/>
-        <w:szCs w:val="24"/>
+        <w:sz w:val="20"/>
       </w:rPr>
       <w:fldChar w:fldCharType="separate"/>
     </w:r>
     <w:r>
       <w:rPr>
+        <w:i/>
+        <w:iCs/>
         <w:noProof/>
         <w:color w:val="323E4F" w:themeColor="text2" w:themeShade="BF"/>
-        <w:sz w:val="24"/>
-        <w:szCs w:val="24"/>
+        <w:sz w:val="20"/>
       </w:rPr>
-      <w:t>10</w:t>
+      <w:t>1</w:t>
     </w:r>
     <w:r>
       <w:rPr>
+        <w:i/>
+        <w:iCs/>
         <w:color w:val="323E4F" w:themeColor="text2" w:themeShade="BF"/>
-        <w:sz w:val="24"/>
-        <w:szCs w:val="24"/>
+        <w:sz w:val="20"/>
       </w:rPr>
       <w:fldChar w:fldCharType="end"/>
     </w:r>
     <w:r>
       <w:rPr>
+        <w:i/>
+        <w:iCs/>
         <w:color w:val="323E4F" w:themeColor="text2" w:themeShade="BF"/>
-        <w:sz w:val="24"/>
-        <w:szCs w:val="24"/>
+        <w:sz w:val="20"/>
       </w:rPr>
       <w:t xml:space="preserve"> | </w:t>
     </w:r>
     <w:r>
       <w:rPr>
+        <w:i/>
+        <w:iCs/>
         <w:color w:val="323E4F" w:themeColor="text2" w:themeShade="BF"/>
-        <w:sz w:val="24"/>
-        <w:szCs w:val="24"/>
+        <w:sz w:val="20"/>
       </w:rPr>
       <w:fldChar w:fldCharType="begin"/>
     </w:r>
     <w:r>
       <w:rPr>
+        <w:i/>
+        <w:iCs/>
         <w:color w:val="323E4F" w:themeColor="text2" w:themeShade="BF"/>
-        <w:sz w:val="24"/>
-        <w:szCs w:val="24"/>
+        <w:sz w:val="20"/>
       </w:rPr>
       <w:instrText xml:space="preserve"> NUMPAGES  \* Arabic  \* MERGEFORMAT </w:instrText>
     </w:r>
     <w:r>
       <w:rPr>
+        <w:i/>
+        <w:iCs/>
         <w:color w:val="323E4F" w:themeColor="text2" w:themeShade="BF"/>
-        <w:sz w:val="24"/>
-        <w:szCs w:val="24"/>
+        <w:sz w:val="20"/>
       </w:rPr>
       <w:fldChar w:fldCharType="separate"/>
     </w:r>
     <w:r>
       <w:rPr>
+        <w:i/>
+        <w:iCs/>
         <w:noProof/>
         <w:color w:val="323E4F" w:themeColor="text2" w:themeShade="BF"/>
-        <w:sz w:val="24"/>
-        <w:szCs w:val="24"/>
+        <w:sz w:val="20"/>
       </w:rPr>
       <w:t>11</w:t>
     </w:r>
     <w:r>
       <w:rPr>
+        <w:i/>
+        <w:iCs/>
         <w:color w:val="323E4F" w:themeColor="text2" w:themeShade="BF"/>
-        <w:sz w:val="24"/>
-        <w:szCs w:val="24"/>
+        <w:sz w:val="20"/>
       </w:rPr>
       <w:fldChar w:fldCharType="end"/>
     </w:r>
   </w:p>
+  <w:p>
+    <w:pPr>
+      <w:pStyle w:val="Footer"/>
+    </w:pPr>
+    <w:bookmarkStart w:id="32" w:name="_GoBack"/>
+    <w:bookmarkEnd w:id="32"/>
+  </w:p>
+</w:ftr>
+</file>
+
+<file path=word/footer3.xml><?xml version="1.0" encoding="utf-8"?>
+<w:ftr xmlns:wpc="http://schemas.microsoft.com/office/word/2010/wordprocessingCanvas" xmlns:cx="http://schemas.microsoft.com/office/drawing/2014/chartex" xmlns:cx1="http://schemas.microsoft.com/office/drawing/2015/9/8/chartex" xmlns:cx2="http://schemas.microsoft.com/office/drawing/2015/10/21/chartex" xmlns:cx3="http://schemas.microsoft.com/office/drawing/2016/5/9/chartex" xmlns:cx4="http://schemas.microsoft.com/office/drawing/2016/5/10/chartex" xmlns:cx5="http://schemas.microsoft.com/office/drawing/2016/5/11/chartex" xmlns:cx6="http://schemas.microsoft.com/office/drawing/2016/5/12/chartex" xmlns:cx7="http://schemas.microsoft.com/office/drawing/2016/5/13/chartex" xmlns:cx8="http://schemas.microsoft.com/office/drawing/2016/5/14/chartex" xmlns:mc="http://schemas.openxmlformats.org/markup-compatibility/2006" xmlns:aink="http://schemas.microsoft.com/office/drawing/2016/ink" xmlns:am3d="http://schemas.microsoft.com/office/drawing/2017/model3d" xmlns:o="urn:schemas-microsoft-com:office:office" xmlns:r="http://schemas.openxmlformats.org/officeDocument/2006/relationships" xmlns:m="http://schemas.openxmlformats.org/officeDocument/2006/math" xmlns:v="urn:schemas-microsoft-com:vml" xmlns:wp14="http://schemas.microsoft.com/office/word/2010/wordprocessingDrawing" xmlns:wp="http://schemas.openxmlformats.org/drawingml/2006/wordprocessingDrawing" xmlns:w10="urn:schemas-microsoft-com:office:word" xmlns:w="http://schemas.openxmlformats.org/wordprocessingml/2006/main" xmlns:w14="http://schemas.microsoft.com/office/word/2010/wordml" xmlns:w15="http://schemas.microsoft.com/office/word/2012/wordml" xmlns:w16cid="http://schemas.microsoft.com/office/word/2016/wordml/cid" xmlns:w16se="http://schemas.microsoft.com/office/word/2015/wordml/symex" xmlns:wpg="http://schemas.microsoft.com/office/word/2010/wordprocessingGroup" xmlns:wpi="http://schemas.microsoft.com/office/word/2010/wordprocessingInk" xmlns:wne="http://schemas.microsoft.com/office/word/2006/wordml" xmlns:wps="http://schemas.microsoft.com/office/word/2010/wordprocessingShape" mc:Ignorable="w14 w15 w16se w16cid wp14">
   <w:p>
     <w:pPr>
       <w:pStyle w:val="Footer"/>
@@ -26516,6 +26235,36 @@
     </w:p>
   </w:footnote>
 </w:footnotes>
+</file>
+
+<file path=word/header1.xml><?xml version="1.0" encoding="utf-8"?>
+<w:hdr xmlns:wpc="http://schemas.microsoft.com/office/word/2010/wordprocessingCanvas" xmlns:cx="http://schemas.microsoft.com/office/drawing/2014/chartex" xmlns:cx1="http://schemas.microsoft.com/office/drawing/2015/9/8/chartex" xmlns:cx2="http://schemas.microsoft.com/office/drawing/2015/10/21/chartex" xmlns:cx3="http://schemas.microsoft.com/office/drawing/2016/5/9/chartex" xmlns:cx4="http://schemas.microsoft.com/office/drawing/2016/5/10/chartex" xmlns:cx5="http://schemas.microsoft.com/office/drawing/2016/5/11/chartex" xmlns:cx6="http://schemas.microsoft.com/office/drawing/2016/5/12/chartex" xmlns:cx7="http://schemas.microsoft.com/office/drawing/2016/5/13/chartex" xmlns:cx8="http://schemas.microsoft.com/office/drawing/2016/5/14/chartex" xmlns:mc="http://schemas.openxmlformats.org/markup-compatibility/2006" xmlns:aink="http://schemas.microsoft.com/office/drawing/2016/ink" xmlns:am3d="http://schemas.microsoft.com/office/drawing/2017/model3d" xmlns:o="urn:schemas-microsoft-com:office:office" xmlns:r="http://schemas.openxmlformats.org/officeDocument/2006/relationships" xmlns:m="http://schemas.openxmlformats.org/officeDocument/2006/math" xmlns:v="urn:schemas-microsoft-com:vml" xmlns:wp14="http://schemas.microsoft.com/office/word/2010/wordprocessingDrawing" xmlns:wp="http://schemas.openxmlformats.org/drawingml/2006/wordprocessingDrawing" xmlns:w10="urn:schemas-microsoft-com:office:word" xmlns:w="http://schemas.openxmlformats.org/wordprocessingml/2006/main" xmlns:w14="http://schemas.microsoft.com/office/word/2010/wordml" xmlns:w15="http://schemas.microsoft.com/office/word/2012/wordml" xmlns:w16cid="http://schemas.microsoft.com/office/word/2016/wordml/cid" xmlns:w16se="http://schemas.microsoft.com/office/word/2015/wordml/symex" xmlns:wpg="http://schemas.microsoft.com/office/word/2010/wordprocessingGroup" xmlns:wpi="http://schemas.microsoft.com/office/word/2010/wordprocessingInk" xmlns:wne="http://schemas.microsoft.com/office/word/2006/wordml" xmlns:wps="http://schemas.microsoft.com/office/word/2010/wordprocessingShape" mc:Ignorable="w14 w15 w16se w16cid wp14">
+  <w:p>
+    <w:pPr>
+      <w:pStyle w:val="Header"/>
+    </w:pPr>
+  </w:p>
+</w:hdr>
+</file>
+
+<file path=word/header2.xml><?xml version="1.0" encoding="utf-8"?>
+<w:hdr xmlns:wpc="http://schemas.microsoft.com/office/word/2010/wordprocessingCanvas" xmlns:cx="http://schemas.microsoft.com/office/drawing/2014/chartex" xmlns:cx1="http://schemas.microsoft.com/office/drawing/2015/9/8/chartex" xmlns:cx2="http://schemas.microsoft.com/office/drawing/2015/10/21/chartex" xmlns:cx3="http://schemas.microsoft.com/office/drawing/2016/5/9/chartex" xmlns:cx4="http://schemas.microsoft.com/office/drawing/2016/5/10/chartex" xmlns:cx5="http://schemas.microsoft.com/office/drawing/2016/5/11/chartex" xmlns:cx6="http://schemas.microsoft.com/office/drawing/2016/5/12/chartex" xmlns:cx7="http://schemas.microsoft.com/office/drawing/2016/5/13/chartex" xmlns:cx8="http://schemas.microsoft.com/office/drawing/2016/5/14/chartex" xmlns:mc="http://schemas.openxmlformats.org/markup-compatibility/2006" xmlns:aink="http://schemas.microsoft.com/office/drawing/2016/ink" xmlns:am3d="http://schemas.microsoft.com/office/drawing/2017/model3d" xmlns:o="urn:schemas-microsoft-com:office:office" xmlns:r="http://schemas.openxmlformats.org/officeDocument/2006/relationships" xmlns:m="http://schemas.openxmlformats.org/officeDocument/2006/math" xmlns:v="urn:schemas-microsoft-com:vml" xmlns:wp14="http://schemas.microsoft.com/office/word/2010/wordprocessingDrawing" xmlns:wp="http://schemas.openxmlformats.org/drawingml/2006/wordprocessingDrawing" xmlns:w10="urn:schemas-microsoft-com:office:word" xmlns:w="http://schemas.openxmlformats.org/wordprocessingml/2006/main" xmlns:w14="http://schemas.microsoft.com/office/word/2010/wordml" xmlns:w15="http://schemas.microsoft.com/office/word/2012/wordml" xmlns:w16cid="http://schemas.microsoft.com/office/word/2016/wordml/cid" xmlns:w16se="http://schemas.microsoft.com/office/word/2015/wordml/symex" xmlns:wpg="http://schemas.microsoft.com/office/word/2010/wordprocessingGroup" xmlns:wpi="http://schemas.microsoft.com/office/word/2010/wordprocessingInk" xmlns:wne="http://schemas.microsoft.com/office/word/2006/wordml" xmlns:wps="http://schemas.microsoft.com/office/word/2010/wordprocessingShape" mc:Ignorable="w14 w15 w16se w16cid wp14">
+  <w:p>
+    <w:pPr>
+      <w:pStyle w:val="Header"/>
+    </w:pPr>
+  </w:p>
+</w:hdr>
+</file>
+
+<file path=word/header3.xml><?xml version="1.0" encoding="utf-8"?>
+<w:hdr xmlns:wpc="http://schemas.microsoft.com/office/word/2010/wordprocessingCanvas" xmlns:cx="http://schemas.microsoft.com/office/drawing/2014/chartex" xmlns:cx1="http://schemas.microsoft.com/office/drawing/2015/9/8/chartex" xmlns:cx2="http://schemas.microsoft.com/office/drawing/2015/10/21/chartex" xmlns:cx3="http://schemas.microsoft.com/office/drawing/2016/5/9/chartex" xmlns:cx4="http://schemas.microsoft.com/office/drawing/2016/5/10/chartex" xmlns:cx5="http://schemas.microsoft.com/office/drawing/2016/5/11/chartex" xmlns:cx6="http://schemas.microsoft.com/office/drawing/2016/5/12/chartex" xmlns:cx7="http://schemas.microsoft.com/office/drawing/2016/5/13/chartex" xmlns:cx8="http://schemas.microsoft.com/office/drawing/2016/5/14/chartex" xmlns:mc="http://schemas.openxmlformats.org/markup-compatibility/2006" xmlns:aink="http://schemas.microsoft.com/office/drawing/2016/ink" xmlns:am3d="http://schemas.microsoft.com/office/drawing/2017/model3d" xmlns:o="urn:schemas-microsoft-com:office:office" xmlns:r="http://schemas.openxmlformats.org/officeDocument/2006/relationships" xmlns:m="http://schemas.openxmlformats.org/officeDocument/2006/math" xmlns:v="urn:schemas-microsoft-com:vml" xmlns:wp14="http://schemas.microsoft.com/office/word/2010/wordprocessingDrawing" xmlns:wp="http://schemas.openxmlformats.org/drawingml/2006/wordprocessingDrawing" xmlns:w10="urn:schemas-microsoft-com:office:word" xmlns:w="http://schemas.openxmlformats.org/wordprocessingml/2006/main" xmlns:w14="http://schemas.microsoft.com/office/word/2010/wordml" xmlns:w15="http://schemas.microsoft.com/office/word/2012/wordml" xmlns:w16cid="http://schemas.microsoft.com/office/word/2016/wordml/cid" xmlns:w16se="http://schemas.microsoft.com/office/word/2015/wordml/symex" xmlns:wpg="http://schemas.microsoft.com/office/word/2010/wordprocessingGroup" xmlns:wpi="http://schemas.microsoft.com/office/word/2010/wordprocessingInk" xmlns:wne="http://schemas.microsoft.com/office/word/2006/wordml" xmlns:wps="http://schemas.microsoft.com/office/word/2010/wordprocessingShape" mc:Ignorable="w14 w15 w16se w16cid wp14">
+  <w:p>
+    <w:pPr>
+      <w:pStyle w:val="Header"/>
+    </w:pPr>
+  </w:p>
+</w:hdr>
 </file>
 
 <file path=word/numbering.xml><?xml version="1.0" encoding="utf-8"?>
@@ -28586,7 +28335,7 @@
 </file>
 
 <file path=customXml/itemProps1.xml><?xml version="1.0" encoding="utf-8"?>
-<ds:datastoreItem xmlns:ds="http://schemas.openxmlformats.org/officeDocument/2006/customXml" ds:itemID="{ADB761A7-8422-49A3-8A8E-47A7E9B82D36}">
+<ds:datastoreItem xmlns:ds="http://schemas.openxmlformats.org/officeDocument/2006/customXml" ds:itemID="{6C80359C-97B2-49D0-A29E-232EECF49CD0}">
   <ds:schemaRefs>
     <ds:schemaRef ds:uri="http://schemas.openxmlformats.org/officeDocument/2006/bibliography"/>
   </ds:schemaRefs>

</xml_diff>